<commit_message>
Dejando lindo los gráficos
</commit_message>
<xml_diff>
--- a/resultados/ResultadosLogisticaMultiple.docx
+++ b/resultados/ResultadosLogisticaMultiple.docx
@@ -19,15 +19,7 @@
         <w:t>l</w:t>
       </w:r>
       <w:r>
-        <w:t xml:space="preserve"> </w:t>
-      </w:r>
-      <w:proofErr w:type="spellStart"/>
-      <w:r>
-        <w:t>dataset</w:t>
-      </w:r>
-      <w:proofErr w:type="spellEnd"/>
-      <w:r>
-        <w:t xml:space="preserve">: </w:t>
+        <w:t xml:space="preserve"> dataset: </w:t>
       </w:r>
       <w:hyperlink>
         <w:r>
@@ -136,64 +128,108 @@
                 <w:sz w:val="21"/>
               </w:rPr>
             </w:pPr>
-            <w:proofErr w:type="spellStart"/>
             <w:r>
               <w:rPr>
                 <w:rFonts w:ascii="inherit" w:hAnsi="inherit"/>
                 <w:sz w:val="21"/>
               </w:rPr>
-              <w:t>sobrevivio</w:t>
-            </w:r>
-            <w:proofErr w:type="spellEnd"/>
-            <w:r>
+              <w:t xml:space="preserve">sobrevivio </w:t>
+            </w:r>
+          </w:p>
+        </w:tc>
+        <w:tc>
+          <w:tcPr>
+            <w:tcW w:w="3687" w:type="dxa"/>
+          </w:tcPr>
+          <w:p>
+            <w:pPr>
               <w:rPr>
                 <w:rFonts w:ascii="inherit" w:hAnsi="inherit"/>
                 <w:sz w:val="21"/>
               </w:rPr>
-              <w:t xml:space="preserve"> </w:t>
-            </w:r>
-          </w:p>
-        </w:tc>
-        <w:tc>
-          <w:tcPr>
-            <w:tcW w:w="3687" w:type="dxa"/>
-          </w:tcPr>
-          <w:p>
-            <w:pPr>
+            </w:pPr>
+            <w:r>
               <w:rPr>
                 <w:rFonts w:ascii="inherit" w:hAnsi="inherit"/>
                 <w:sz w:val="21"/>
               </w:rPr>
-            </w:pPr>
-            <w:proofErr w:type="spellStart"/>
+              <w:t>Sobrevivio al accidente</w:t>
+            </w:r>
+          </w:p>
+        </w:tc>
+        <w:tc>
+          <w:tcPr>
+            <w:tcW w:w="3513" w:type="dxa"/>
+          </w:tcPr>
+          <w:p>
             <w:r>
               <w:rPr>
                 <w:rFonts w:ascii="inherit" w:hAnsi="inherit"/>
                 <w:sz w:val="21"/>
               </w:rPr>
-              <w:t>Sobrevivio</w:t>
-            </w:r>
-            <w:proofErr w:type="spellEnd"/>
-            <w:r>
+              <w:t>0 = No, 1 = Si</w:t>
+            </w:r>
+          </w:p>
+        </w:tc>
+      </w:tr>
+      <w:tr>
+        <w:tc>
+          <w:tcPr>
+            <w:tcW w:w="2438" w:type="dxa"/>
+          </w:tcPr>
+          <w:p>
+            <w:pPr>
               <w:rPr>
                 <w:rFonts w:ascii="inherit" w:hAnsi="inherit"/>
                 <w:sz w:val="21"/>
               </w:rPr>
-              <w:t xml:space="preserve"> al accidente</w:t>
-            </w:r>
-          </w:p>
-        </w:tc>
-        <w:tc>
-          <w:tcPr>
-            <w:tcW w:w="3513" w:type="dxa"/>
-          </w:tcPr>
-          <w:p>
+            </w:pPr>
             <w:r>
               <w:rPr>
                 <w:rFonts w:ascii="inherit" w:hAnsi="inherit"/>
                 <w:sz w:val="21"/>
               </w:rPr>
-              <w:t>0 = No, 1 = Si</w:t>
+              <w:t>clase</w:t>
+            </w:r>
+          </w:p>
+        </w:tc>
+        <w:tc>
+          <w:tcPr>
+            <w:tcW w:w="3687" w:type="dxa"/>
+          </w:tcPr>
+          <w:p>
+            <w:pPr>
+              <w:rPr>
+                <w:rFonts w:ascii="inherit" w:hAnsi="inherit"/>
+                <w:sz w:val="21"/>
+              </w:rPr>
+            </w:pPr>
+            <w:r>
+              <w:rPr>
+                <w:rFonts w:ascii="inherit" w:hAnsi="inherit"/>
+                <w:sz w:val="21"/>
+              </w:rPr>
+              <w:t>Clase del ticket</w:t>
+            </w:r>
+          </w:p>
+        </w:tc>
+        <w:tc>
+          <w:tcPr>
+            <w:tcW w:w="3513" w:type="dxa"/>
+          </w:tcPr>
+          <w:p>
+            <w:pPr>
+              <w:rPr>
+                <w:rFonts w:ascii="inherit" w:hAnsi="inherit"/>
+                <w:sz w:val="21"/>
+              </w:rPr>
+            </w:pPr>
+            <w:r>
+              <w:rPr>
+                <w:rFonts w:ascii="inherit" w:hAnsi="inherit"/>
+                <w:sz w:val="21"/>
+              </w:rPr>
+              <w:t>1 = 1st, 2 = 2nd, 3 = 3rd</w:t>
             </w:r>
           </w:p>
         </w:tc>
@@ -215,7 +251,7 @@
                 <w:rFonts w:ascii="inherit" w:hAnsi="inherit"/>
                 <w:sz w:val="21"/>
               </w:rPr>
-              <w:t>clase</w:t>
+              <w:t>sexo</w:t>
             </w:r>
           </w:p>
         </w:tc>
@@ -235,13 +271,28 @@
                 <w:rFonts w:ascii="inherit" w:hAnsi="inherit"/>
                 <w:sz w:val="21"/>
               </w:rPr>
-              <w:t>Clase del ticket</w:t>
+              <w:t>Sexo</w:t>
             </w:r>
           </w:p>
         </w:tc>
         <w:tc>
           <w:tcPr>
             <w:tcW w:w="3513" w:type="dxa"/>
+          </w:tcPr>
+          <w:p>
+            <w:pPr>
+              <w:rPr>
+                <w:sz w:val="4"/>
+                <w:szCs w:val="4"/>
+              </w:rPr>
+            </w:pPr>
+          </w:p>
+        </w:tc>
+      </w:tr>
+      <w:tr>
+        <w:tc>
+          <w:tcPr>
+            <w:tcW w:w="2438" w:type="dxa"/>
           </w:tcPr>
           <w:p>
             <w:pPr>
@@ -255,8 +306,41 @@
                 <w:rFonts w:ascii="inherit" w:hAnsi="inherit"/>
                 <w:sz w:val="21"/>
               </w:rPr>
-              <w:t>1 = 1st, 2 = 2nd, 3 = 3rd</w:t>
-            </w:r>
+              <w:t>edad</w:t>
+            </w:r>
+          </w:p>
+        </w:tc>
+        <w:tc>
+          <w:tcPr>
+            <w:tcW w:w="3687" w:type="dxa"/>
+          </w:tcPr>
+          <w:p>
+            <w:pPr>
+              <w:rPr>
+                <w:rFonts w:ascii="inherit" w:hAnsi="inherit"/>
+                <w:sz w:val="21"/>
+              </w:rPr>
+            </w:pPr>
+            <w:r>
+              <w:rPr>
+                <w:rFonts w:ascii="inherit" w:hAnsi="inherit"/>
+                <w:sz w:val="21"/>
+              </w:rPr>
+              <w:t>Edad en años</w:t>
+            </w:r>
+          </w:p>
+        </w:tc>
+        <w:tc>
+          <w:tcPr>
+            <w:tcW w:w="3513" w:type="dxa"/>
+          </w:tcPr>
+          <w:p>
+            <w:pPr>
+              <w:rPr>
+                <w:sz w:val="4"/>
+                <w:szCs w:val="4"/>
+              </w:rPr>
+            </w:pPr>
           </w:p>
         </w:tc>
       </w:tr>
@@ -277,7 +361,7 @@
                 <w:rFonts w:ascii="inherit" w:hAnsi="inherit"/>
                 <w:sz w:val="21"/>
               </w:rPr>
-              <w:t>sexo</w:t>
+              <w:t>her_esp</w:t>
             </w:r>
           </w:p>
         </w:tc>
@@ -297,7 +381,7 @@
                 <w:rFonts w:ascii="inherit" w:hAnsi="inherit"/>
                 <w:sz w:val="21"/>
               </w:rPr>
-              <w:t>Sexo</w:t>
+              <w:t>Cantidad de hermanos/conyuges en el Titanic</w:t>
             </w:r>
           </w:p>
         </w:tc>
@@ -332,7 +416,7 @@
                 <w:rFonts w:ascii="inherit" w:hAnsi="inherit"/>
                 <w:sz w:val="21"/>
               </w:rPr>
-              <w:t>edad</w:t>
+              <w:t>padre_hijo</w:t>
             </w:r>
           </w:p>
         </w:tc>
@@ -341,18 +425,67 @@
             <w:tcW w:w="3687" w:type="dxa"/>
           </w:tcPr>
           <w:p>
-            <w:pPr>
+            <w:r>
               <w:rPr>
                 <w:rFonts w:ascii="inherit" w:hAnsi="inherit"/>
                 <w:sz w:val="21"/>
               </w:rPr>
-            </w:pPr>
-            <w:r>
+              <w:t>Cantidad de padres/hijos en el Titanic</w:t>
+            </w:r>
+          </w:p>
+        </w:tc>
+        <w:tc>
+          <w:tcPr>
+            <w:tcW w:w="3513" w:type="dxa"/>
+          </w:tcPr>
+          <w:p>
+            <w:pPr>
+              <w:rPr>
+                <w:sz w:val="4"/>
+                <w:szCs w:val="4"/>
+              </w:rPr>
+            </w:pPr>
+          </w:p>
+        </w:tc>
+      </w:tr>
+      <w:tr>
+        <w:tc>
+          <w:tcPr>
+            <w:tcW w:w="2438" w:type="dxa"/>
+          </w:tcPr>
+          <w:p>
+            <w:pPr>
               <w:rPr>
                 <w:rFonts w:ascii="inherit" w:hAnsi="inherit"/>
                 <w:sz w:val="21"/>
               </w:rPr>
-              <w:t>Edad en años</w:t>
+            </w:pPr>
+            <w:r>
+              <w:rPr>
+                <w:rFonts w:ascii="inherit" w:hAnsi="inherit"/>
+                <w:sz w:val="21"/>
+              </w:rPr>
+              <w:t>ticket</w:t>
+            </w:r>
+          </w:p>
+        </w:tc>
+        <w:tc>
+          <w:tcPr>
+            <w:tcW w:w="3687" w:type="dxa"/>
+          </w:tcPr>
+          <w:p>
+            <w:pPr>
+              <w:rPr>
+                <w:rFonts w:ascii="inherit" w:hAnsi="inherit"/>
+                <w:sz w:val="21"/>
+              </w:rPr>
+            </w:pPr>
+            <w:r>
+              <w:rPr>
+                <w:rFonts w:ascii="inherit" w:hAnsi="inherit"/>
+                <w:sz w:val="21"/>
+              </w:rPr>
+              <w:t>Numero de ticket</w:t>
             </w:r>
           </w:p>
         </w:tc>
@@ -382,15 +515,13 @@
                 <w:sz w:val="21"/>
               </w:rPr>
             </w:pPr>
-            <w:proofErr w:type="spellStart"/>
             <w:r>
               <w:rPr>
                 <w:rFonts w:ascii="inherit" w:hAnsi="inherit"/>
                 <w:sz w:val="21"/>
               </w:rPr>
-              <w:t>her_esp</w:t>
-            </w:r>
-            <w:proofErr w:type="spellEnd"/>
+              <w:t>precio_ticket</w:t>
+            </w:r>
           </w:p>
         </w:tc>
         <w:tc>
@@ -409,33 +540,63 @@
                 <w:rFonts w:ascii="inherit" w:hAnsi="inherit"/>
                 <w:sz w:val="21"/>
               </w:rPr>
-              <w:t>Cantidad de hermanos/</w:t>
-            </w:r>
-            <w:proofErr w:type="spellStart"/>
-            <w:r>
+              <w:t>Precio del ticket</w:t>
+            </w:r>
+          </w:p>
+        </w:tc>
+        <w:tc>
+          <w:tcPr>
+            <w:tcW w:w="3513" w:type="dxa"/>
+          </w:tcPr>
+          <w:p>
+            <w:pPr>
+              <w:rPr>
+                <w:sz w:val="4"/>
+                <w:szCs w:val="4"/>
+              </w:rPr>
+            </w:pPr>
+          </w:p>
+        </w:tc>
+      </w:tr>
+      <w:tr>
+        <w:tc>
+          <w:tcPr>
+            <w:tcW w:w="2438" w:type="dxa"/>
+          </w:tcPr>
+          <w:p>
+            <w:pPr>
               <w:rPr>
                 <w:rFonts w:ascii="inherit" w:hAnsi="inherit"/>
                 <w:sz w:val="21"/>
               </w:rPr>
-              <w:t>conyuges</w:t>
-            </w:r>
-            <w:proofErr w:type="spellEnd"/>
+            </w:pPr>
             <w:r>
               <w:rPr>
                 <w:rFonts w:ascii="inherit" w:hAnsi="inherit"/>
                 <w:sz w:val="21"/>
               </w:rPr>
-              <w:t xml:space="preserve"> en el </w:t>
-            </w:r>
-            <w:proofErr w:type="spellStart"/>
-            <w:r>
+              <w:t>nro_cabina</w:t>
+            </w:r>
+          </w:p>
+        </w:tc>
+        <w:tc>
+          <w:tcPr>
+            <w:tcW w:w="3687" w:type="dxa"/>
+          </w:tcPr>
+          <w:p>
+            <w:pPr>
               <w:rPr>
                 <w:rFonts w:ascii="inherit" w:hAnsi="inherit"/>
                 <w:sz w:val="21"/>
               </w:rPr>
-              <w:t>Titanic</w:t>
-            </w:r>
-            <w:proofErr w:type="spellEnd"/>
+            </w:pPr>
+            <w:r>
+              <w:rPr>
+                <w:rFonts w:ascii="inherit" w:hAnsi="inherit"/>
+                <w:sz w:val="21"/>
+              </w:rPr>
+              <w:t>Número de cabina</w:t>
+            </w:r>
           </w:p>
         </w:tc>
         <w:tc>
@@ -464,244 +625,13 @@
                 <w:sz w:val="21"/>
               </w:rPr>
             </w:pPr>
-            <w:proofErr w:type="spellStart"/>
             <w:r>
               <w:rPr>
                 <w:rFonts w:ascii="inherit" w:hAnsi="inherit"/>
                 <w:sz w:val="21"/>
               </w:rPr>
-              <w:t>padre_hijo</w:t>
-            </w:r>
-            <w:proofErr w:type="spellEnd"/>
-          </w:p>
-        </w:tc>
-        <w:tc>
-          <w:tcPr>
-            <w:tcW w:w="3687" w:type="dxa"/>
-          </w:tcPr>
-          <w:p>
-            <w:r>
-              <w:rPr>
-                <w:rFonts w:ascii="inherit" w:hAnsi="inherit"/>
-                <w:sz w:val="21"/>
-              </w:rPr>
-              <w:t xml:space="preserve">Cantidad de padres/hijos en el </w:t>
-            </w:r>
-            <w:proofErr w:type="spellStart"/>
-            <w:r>
-              <w:rPr>
-                <w:rFonts w:ascii="inherit" w:hAnsi="inherit"/>
-                <w:sz w:val="21"/>
-              </w:rPr>
-              <w:t>Titanic</w:t>
-            </w:r>
-            <w:proofErr w:type="spellEnd"/>
-          </w:p>
-        </w:tc>
-        <w:tc>
-          <w:tcPr>
-            <w:tcW w:w="3513" w:type="dxa"/>
-          </w:tcPr>
-          <w:p>
-            <w:pPr>
-              <w:rPr>
-                <w:sz w:val="4"/>
-                <w:szCs w:val="4"/>
-              </w:rPr>
-            </w:pPr>
-          </w:p>
-        </w:tc>
-      </w:tr>
-      <w:tr>
-        <w:tc>
-          <w:tcPr>
-            <w:tcW w:w="2438" w:type="dxa"/>
-          </w:tcPr>
-          <w:p>
-            <w:pPr>
-              <w:rPr>
-                <w:rFonts w:ascii="inherit" w:hAnsi="inherit"/>
-                <w:sz w:val="21"/>
-              </w:rPr>
-            </w:pPr>
-            <w:r>
-              <w:rPr>
-                <w:rFonts w:ascii="inherit" w:hAnsi="inherit"/>
-                <w:sz w:val="21"/>
-              </w:rPr>
-              <w:t>ticket</w:t>
-            </w:r>
-          </w:p>
-        </w:tc>
-        <w:tc>
-          <w:tcPr>
-            <w:tcW w:w="3687" w:type="dxa"/>
-          </w:tcPr>
-          <w:p>
-            <w:pPr>
-              <w:rPr>
-                <w:rFonts w:ascii="inherit" w:hAnsi="inherit"/>
-                <w:sz w:val="21"/>
-              </w:rPr>
-            </w:pPr>
-            <w:r>
-              <w:rPr>
-                <w:rFonts w:ascii="inherit" w:hAnsi="inherit"/>
-                <w:sz w:val="21"/>
-              </w:rPr>
-              <w:t>Numero de ticket</w:t>
-            </w:r>
-          </w:p>
-        </w:tc>
-        <w:tc>
-          <w:tcPr>
-            <w:tcW w:w="3513" w:type="dxa"/>
-          </w:tcPr>
-          <w:p>
-            <w:pPr>
-              <w:rPr>
-                <w:sz w:val="4"/>
-                <w:szCs w:val="4"/>
-              </w:rPr>
-            </w:pPr>
-          </w:p>
-        </w:tc>
-      </w:tr>
-      <w:tr>
-        <w:tc>
-          <w:tcPr>
-            <w:tcW w:w="2438" w:type="dxa"/>
-          </w:tcPr>
-          <w:p>
-            <w:pPr>
-              <w:rPr>
-                <w:rFonts w:ascii="inherit" w:hAnsi="inherit"/>
-                <w:sz w:val="21"/>
-              </w:rPr>
-            </w:pPr>
-            <w:proofErr w:type="spellStart"/>
-            <w:r>
-              <w:rPr>
-                <w:rFonts w:ascii="inherit" w:hAnsi="inherit"/>
-                <w:sz w:val="21"/>
-              </w:rPr>
-              <w:t>precio_ticket</w:t>
-            </w:r>
-            <w:proofErr w:type="spellEnd"/>
-          </w:p>
-        </w:tc>
-        <w:tc>
-          <w:tcPr>
-            <w:tcW w:w="3687" w:type="dxa"/>
-          </w:tcPr>
-          <w:p>
-            <w:pPr>
-              <w:rPr>
-                <w:rFonts w:ascii="inherit" w:hAnsi="inherit"/>
-                <w:sz w:val="21"/>
-              </w:rPr>
-            </w:pPr>
-            <w:r>
-              <w:rPr>
-                <w:rFonts w:ascii="inherit" w:hAnsi="inherit"/>
-                <w:sz w:val="21"/>
-              </w:rPr>
-              <w:t>Precio del ticket</w:t>
-            </w:r>
-          </w:p>
-        </w:tc>
-        <w:tc>
-          <w:tcPr>
-            <w:tcW w:w="3513" w:type="dxa"/>
-          </w:tcPr>
-          <w:p>
-            <w:pPr>
-              <w:rPr>
-                <w:sz w:val="4"/>
-                <w:szCs w:val="4"/>
-              </w:rPr>
-            </w:pPr>
-          </w:p>
-        </w:tc>
-      </w:tr>
-      <w:tr>
-        <w:tc>
-          <w:tcPr>
-            <w:tcW w:w="2438" w:type="dxa"/>
-          </w:tcPr>
-          <w:p>
-            <w:pPr>
-              <w:rPr>
-                <w:rFonts w:ascii="inherit" w:hAnsi="inherit"/>
-                <w:sz w:val="21"/>
-              </w:rPr>
-            </w:pPr>
-            <w:proofErr w:type="spellStart"/>
-            <w:r>
-              <w:rPr>
-                <w:rFonts w:ascii="inherit" w:hAnsi="inherit"/>
-                <w:sz w:val="21"/>
-              </w:rPr>
-              <w:t>nro_cabina</w:t>
-            </w:r>
-            <w:proofErr w:type="spellEnd"/>
-          </w:p>
-        </w:tc>
-        <w:tc>
-          <w:tcPr>
-            <w:tcW w:w="3687" w:type="dxa"/>
-          </w:tcPr>
-          <w:p>
-            <w:pPr>
-              <w:rPr>
-                <w:rFonts w:ascii="inherit" w:hAnsi="inherit"/>
-                <w:sz w:val="21"/>
-              </w:rPr>
-            </w:pPr>
-            <w:r>
-              <w:rPr>
-                <w:rFonts w:ascii="inherit" w:hAnsi="inherit"/>
-                <w:sz w:val="21"/>
-              </w:rPr>
-              <w:t>Número de cabina</w:t>
-            </w:r>
-          </w:p>
-        </w:tc>
-        <w:tc>
-          <w:tcPr>
-            <w:tcW w:w="3513" w:type="dxa"/>
-          </w:tcPr>
-          <w:p>
-            <w:pPr>
-              <w:rPr>
-                <w:sz w:val="4"/>
-                <w:szCs w:val="4"/>
-              </w:rPr>
-            </w:pPr>
-          </w:p>
-        </w:tc>
-      </w:tr>
-      <w:tr>
-        <w:tc>
-          <w:tcPr>
-            <w:tcW w:w="2438" w:type="dxa"/>
-          </w:tcPr>
-          <w:p>
-            <w:pPr>
-              <w:rPr>
-                <w:rFonts w:ascii="inherit" w:hAnsi="inherit"/>
-                <w:sz w:val="21"/>
-              </w:rPr>
-            </w:pPr>
-            <w:proofErr w:type="spellStart"/>
-            <w:r>
-              <w:rPr>
-                <w:rFonts w:ascii="inherit" w:hAnsi="inherit"/>
-                <w:sz w:val="21"/>
-              </w:rPr>
               <w:t>puerto_embarcacion</w:t>
             </w:r>
-            <w:proofErr w:type="spellEnd"/>
           </w:p>
         </w:tc>
         <w:tc>
@@ -839,7 +769,6 @@
                 <w:lang w:val="es-ES" w:eastAsia="es-ES" w:bidi="ar-SA"/>
               </w:rPr>
             </w:pPr>
-            <w:proofErr w:type="spellStart"/>
             <w:r>
               <w:rPr>
                 <w:rFonts w:ascii="Calibri" w:eastAsia="Times New Roman" w:hAnsi="Calibri" w:cs="Calibri"/>
@@ -850,7 +779,6 @@
               </w:rPr>
               <w:t>sobrevivio</w:t>
             </w:r>
-            <w:proofErr w:type="spellEnd"/>
           </w:p>
         </w:tc>
         <w:tc>
@@ -937,7 +865,6 @@
                 <w:lang w:val="es-ES" w:eastAsia="es-ES" w:bidi="ar-SA"/>
               </w:rPr>
             </w:pPr>
-            <w:proofErr w:type="spellStart"/>
             <w:r>
               <w:rPr>
                 <w:rFonts w:ascii="Calibri" w:eastAsia="Times New Roman" w:hAnsi="Calibri" w:cs="Calibri"/>
@@ -948,7 +875,6 @@
               </w:rPr>
               <w:t>her_esp</w:t>
             </w:r>
-            <w:proofErr w:type="spellEnd"/>
           </w:p>
         </w:tc>
         <w:tc>
@@ -971,7 +897,6 @@
                 <w:lang w:val="es-ES" w:eastAsia="es-ES" w:bidi="ar-SA"/>
               </w:rPr>
             </w:pPr>
-            <w:proofErr w:type="spellStart"/>
             <w:r>
               <w:rPr>
                 <w:rFonts w:ascii="Calibri" w:eastAsia="Times New Roman" w:hAnsi="Calibri" w:cs="Calibri"/>
@@ -982,7 +907,6 @@
               </w:rPr>
               <w:t>padre_hijo</w:t>
             </w:r>
-            <w:proofErr w:type="spellEnd"/>
           </w:p>
         </w:tc>
         <w:tc>
@@ -1005,7 +929,6 @@
                 <w:lang w:val="es-ES" w:eastAsia="es-ES" w:bidi="ar-SA"/>
               </w:rPr>
             </w:pPr>
-            <w:proofErr w:type="spellStart"/>
             <w:r>
               <w:rPr>
                 <w:rFonts w:ascii="Calibri" w:eastAsia="Times New Roman" w:hAnsi="Calibri" w:cs="Calibri"/>
@@ -1016,7 +939,6 @@
               </w:rPr>
               <w:t>precio_ticket</w:t>
             </w:r>
-            <w:proofErr w:type="spellEnd"/>
           </w:p>
         </w:tc>
       </w:tr>
@@ -2615,27 +2537,15 @@
                 <w:lang w:val="es-ES" w:eastAsia="es-ES" w:bidi="ar-SA"/>
               </w:rPr>
             </w:pPr>
-            <w:proofErr w:type="spellStart"/>
-            <w:r>
-              <w:rPr>
-                <w:rFonts w:ascii="Calibri" w:eastAsia="Times New Roman" w:hAnsi="Calibri" w:cs="Calibri"/>
-                <w:color w:val="000000"/>
-                <w:kern w:val="0"/>
-                <w:szCs w:val="22"/>
-                <w:lang w:val="es-ES" w:eastAsia="es-ES" w:bidi="ar-SA"/>
-              </w:rPr>
-              <w:t>NA's</w:t>
-            </w:r>
-            <w:proofErr w:type="spellEnd"/>
-            <w:r>
-              <w:rPr>
-                <w:rFonts w:ascii="Calibri" w:eastAsia="Times New Roman" w:hAnsi="Calibri" w:cs="Calibri"/>
-                <w:color w:val="000000"/>
-                <w:kern w:val="0"/>
-                <w:szCs w:val="22"/>
-                <w:lang w:val="es-ES" w:eastAsia="es-ES" w:bidi="ar-SA"/>
-              </w:rPr>
-              <w:t xml:space="preserve">   :177  </w:t>
+            <w:r>
+              <w:rPr>
+                <w:rFonts w:ascii="Calibri" w:eastAsia="Times New Roman" w:hAnsi="Calibri" w:cs="Calibri"/>
+                <w:color w:val="000000"/>
+                <w:kern w:val="0"/>
+                <w:szCs w:val="22"/>
+                <w:lang w:val="es-ES" w:eastAsia="es-ES" w:bidi="ar-SA"/>
+              </w:rPr>
+              <w:t xml:space="preserve">NA's   :177  </w:t>
             </w:r>
           </w:p>
         </w:tc>
@@ -2823,20 +2733,8 @@
                 <w:szCs w:val="22"/>
                 <w:lang w:val="es-ES" w:eastAsia="es-ES" w:bidi="ar-SA"/>
               </w:rPr>
-              <w:t xml:space="preserve"> </w:t>
-            </w:r>
-            <w:proofErr w:type="spellStart"/>
-            <w:r>
-              <w:rPr>
-                <w:rFonts w:ascii="Calibri" w:eastAsia="Times New Roman" w:hAnsi="Calibri" w:cs="Calibri"/>
-                <w:color w:val="000000"/>
-                <w:kern w:val="0"/>
-                <w:szCs w:val="22"/>
-                <w:lang w:val="es-ES" w:eastAsia="es-ES" w:bidi="ar-SA"/>
-              </w:rPr>
-              <w:t>nro_cabina</w:t>
-            </w:r>
-            <w:proofErr w:type="spellEnd"/>
+              <w:t xml:space="preserve"> nro_cabina</w:t>
+            </w:r>
           </w:p>
         </w:tc>
         <w:tc>
@@ -2859,7 +2757,6 @@
                 <w:lang w:val="es-ES" w:eastAsia="es-ES" w:bidi="ar-SA"/>
               </w:rPr>
             </w:pPr>
-            <w:proofErr w:type="spellStart"/>
             <w:r>
               <w:rPr>
                 <w:rFonts w:ascii="Calibri" w:eastAsia="Times New Roman" w:hAnsi="Calibri" w:cs="Calibri"/>
@@ -2870,7 +2767,6 @@
               </w:rPr>
               <w:t>puerto_embarcacion</w:t>
             </w:r>
-            <w:proofErr w:type="spellEnd"/>
           </w:p>
         </w:tc>
       </w:tr>
@@ -3039,7 +2935,6 @@
                 <w:lang w:val="es-ES" w:eastAsia="es-ES" w:bidi="ar-SA"/>
               </w:rPr>
             </w:pPr>
-            <w:proofErr w:type="spellStart"/>
             <w:r>
               <w:rPr>
                 <w:rFonts w:ascii="Calibri" w:eastAsia="Times New Roman" w:hAnsi="Calibri" w:cs="Calibri"/>
@@ -3050,46 +2945,7 @@
                 <w:szCs w:val="22"/>
                 <w:lang w:val="es-ES" w:eastAsia="es-ES" w:bidi="ar-SA"/>
               </w:rPr>
-              <w:t>Class</w:t>
-            </w:r>
-            <w:proofErr w:type="spellEnd"/>
-            <w:r>
-              <w:rPr>
-                <w:rFonts w:ascii="Calibri" w:eastAsia="Times New Roman" w:hAnsi="Calibri" w:cs="Calibri"/>
-                <w:b w:val="0"/>
-                <w:bCs w:val="0"/>
-                <w:color w:val="000000"/>
-                <w:kern w:val="0"/>
-                <w:szCs w:val="22"/>
-                <w:lang w:val="es-ES" w:eastAsia="es-ES" w:bidi="ar-SA"/>
-              </w:rPr>
-              <w:t xml:space="preserve"> :</w:t>
-            </w:r>
-            <w:proofErr w:type="spellStart"/>
-            <w:r>
-              <w:rPr>
-                <w:rFonts w:ascii="Calibri" w:eastAsia="Times New Roman" w:hAnsi="Calibri" w:cs="Calibri"/>
-                <w:b w:val="0"/>
-                <w:bCs w:val="0"/>
-                <w:color w:val="000000"/>
-                <w:kern w:val="0"/>
-                <w:szCs w:val="22"/>
-                <w:lang w:val="es-ES" w:eastAsia="es-ES" w:bidi="ar-SA"/>
-              </w:rPr>
-              <w:t>character</w:t>
-            </w:r>
-            <w:proofErr w:type="spellEnd"/>
-            <w:r>
-              <w:rPr>
-                <w:rFonts w:ascii="Calibri" w:eastAsia="Times New Roman" w:hAnsi="Calibri" w:cs="Calibri"/>
-                <w:b w:val="0"/>
-                <w:bCs w:val="0"/>
-                <w:color w:val="000000"/>
-                <w:kern w:val="0"/>
-                <w:szCs w:val="22"/>
-                <w:lang w:val="es-ES" w:eastAsia="es-ES" w:bidi="ar-SA"/>
-              </w:rPr>
-              <w:t xml:space="preserve">  </w:t>
+              <w:t xml:space="preserve">Class :character  </w:t>
             </w:r>
           </w:p>
         </w:tc>
@@ -3113,49 +2969,15 @@
                 <w:lang w:val="es-ES" w:eastAsia="es-ES" w:bidi="ar-SA"/>
               </w:rPr>
             </w:pPr>
-            <w:proofErr w:type="spellStart"/>
-            <w:r>
-              <w:rPr>
-                <w:rFonts w:ascii="Calibri" w:eastAsia="Times New Roman" w:hAnsi="Calibri" w:cs="Calibri"/>
-                <w:color w:val="000000"/>
-                <w:kern w:val="0"/>
-                <w:szCs w:val="22"/>
-                <w:lang w:val="es-ES" w:eastAsia="es-ES" w:bidi="ar-SA"/>
-              </w:rPr>
-              <w:t>Class</w:t>
-            </w:r>
-            <w:proofErr w:type="spellEnd"/>
-            <w:r>
-              <w:rPr>
-                <w:rFonts w:ascii="Calibri" w:eastAsia="Times New Roman" w:hAnsi="Calibri" w:cs="Calibri"/>
-                <w:color w:val="000000"/>
-                <w:kern w:val="0"/>
-                <w:szCs w:val="22"/>
-                <w:lang w:val="es-ES" w:eastAsia="es-ES" w:bidi="ar-SA"/>
-              </w:rPr>
-              <w:t xml:space="preserve"> :</w:t>
-            </w:r>
-            <w:proofErr w:type="spellStart"/>
-            <w:r>
-              <w:rPr>
-                <w:rFonts w:ascii="Calibri" w:eastAsia="Times New Roman" w:hAnsi="Calibri" w:cs="Calibri"/>
-                <w:color w:val="000000"/>
-                <w:kern w:val="0"/>
-                <w:szCs w:val="22"/>
-                <w:lang w:val="es-ES" w:eastAsia="es-ES" w:bidi="ar-SA"/>
-              </w:rPr>
-              <w:t>character</w:t>
-            </w:r>
-            <w:proofErr w:type="spellEnd"/>
-            <w:r>
-              <w:rPr>
-                <w:rFonts w:ascii="Calibri" w:eastAsia="Times New Roman" w:hAnsi="Calibri" w:cs="Calibri"/>
-                <w:color w:val="000000"/>
-                <w:kern w:val="0"/>
-                <w:szCs w:val="22"/>
-                <w:lang w:val="es-ES" w:eastAsia="es-ES" w:bidi="ar-SA"/>
-              </w:rPr>
-              <w:t xml:space="preserve">  </w:t>
+            <w:r>
+              <w:rPr>
+                <w:rFonts w:ascii="Calibri" w:eastAsia="Times New Roman" w:hAnsi="Calibri" w:cs="Calibri"/>
+                <w:color w:val="000000"/>
+                <w:kern w:val="0"/>
+                <w:szCs w:val="22"/>
+                <w:lang w:val="es-ES" w:eastAsia="es-ES" w:bidi="ar-SA"/>
+              </w:rPr>
+              <w:t xml:space="preserve">Class :character  </w:t>
             </w:r>
           </w:p>
         </w:tc>
@@ -3179,49 +3001,15 @@
                 <w:lang w:val="es-ES" w:eastAsia="es-ES" w:bidi="ar-SA"/>
               </w:rPr>
             </w:pPr>
-            <w:proofErr w:type="spellStart"/>
-            <w:r>
-              <w:rPr>
-                <w:rFonts w:ascii="Calibri" w:eastAsia="Times New Roman" w:hAnsi="Calibri" w:cs="Calibri"/>
-                <w:color w:val="000000"/>
-                <w:kern w:val="0"/>
-                <w:szCs w:val="22"/>
-                <w:lang w:val="es-ES" w:eastAsia="es-ES" w:bidi="ar-SA"/>
-              </w:rPr>
-              <w:t>Class</w:t>
-            </w:r>
-            <w:proofErr w:type="spellEnd"/>
-            <w:r>
-              <w:rPr>
-                <w:rFonts w:ascii="Calibri" w:eastAsia="Times New Roman" w:hAnsi="Calibri" w:cs="Calibri"/>
-                <w:color w:val="000000"/>
-                <w:kern w:val="0"/>
-                <w:szCs w:val="22"/>
-                <w:lang w:val="es-ES" w:eastAsia="es-ES" w:bidi="ar-SA"/>
-              </w:rPr>
-              <w:t xml:space="preserve"> :</w:t>
-            </w:r>
-            <w:proofErr w:type="spellStart"/>
-            <w:r>
-              <w:rPr>
-                <w:rFonts w:ascii="Calibri" w:eastAsia="Times New Roman" w:hAnsi="Calibri" w:cs="Calibri"/>
-                <w:color w:val="000000"/>
-                <w:kern w:val="0"/>
-                <w:szCs w:val="22"/>
-                <w:lang w:val="es-ES" w:eastAsia="es-ES" w:bidi="ar-SA"/>
-              </w:rPr>
-              <w:t>character</w:t>
-            </w:r>
-            <w:proofErr w:type="spellEnd"/>
-            <w:r>
-              <w:rPr>
-                <w:rFonts w:ascii="Calibri" w:eastAsia="Times New Roman" w:hAnsi="Calibri" w:cs="Calibri"/>
-                <w:color w:val="000000"/>
-                <w:kern w:val="0"/>
-                <w:szCs w:val="22"/>
-                <w:lang w:val="es-ES" w:eastAsia="es-ES" w:bidi="ar-SA"/>
-              </w:rPr>
-              <w:t xml:space="preserve">  </w:t>
+            <w:r>
+              <w:rPr>
+                <w:rFonts w:ascii="Calibri" w:eastAsia="Times New Roman" w:hAnsi="Calibri" w:cs="Calibri"/>
+                <w:color w:val="000000"/>
+                <w:kern w:val="0"/>
+                <w:szCs w:val="22"/>
+                <w:lang w:val="es-ES" w:eastAsia="es-ES" w:bidi="ar-SA"/>
+              </w:rPr>
+              <w:t xml:space="preserve">Class :character  </w:t>
             </w:r>
           </w:p>
         </w:tc>
@@ -3245,49 +3033,15 @@
                 <w:lang w:val="es-ES" w:eastAsia="es-ES" w:bidi="ar-SA"/>
               </w:rPr>
             </w:pPr>
-            <w:proofErr w:type="spellStart"/>
-            <w:r>
-              <w:rPr>
-                <w:rFonts w:ascii="Calibri" w:eastAsia="Times New Roman" w:hAnsi="Calibri" w:cs="Calibri"/>
-                <w:color w:val="000000"/>
-                <w:kern w:val="0"/>
-                <w:szCs w:val="22"/>
-                <w:lang w:val="es-ES" w:eastAsia="es-ES" w:bidi="ar-SA"/>
-              </w:rPr>
-              <w:t>Class</w:t>
-            </w:r>
-            <w:proofErr w:type="spellEnd"/>
-            <w:r>
-              <w:rPr>
-                <w:rFonts w:ascii="Calibri" w:eastAsia="Times New Roman" w:hAnsi="Calibri" w:cs="Calibri"/>
-                <w:color w:val="000000"/>
-                <w:kern w:val="0"/>
-                <w:szCs w:val="22"/>
-                <w:lang w:val="es-ES" w:eastAsia="es-ES" w:bidi="ar-SA"/>
-              </w:rPr>
-              <w:t xml:space="preserve"> :</w:t>
-            </w:r>
-            <w:proofErr w:type="spellStart"/>
-            <w:r>
-              <w:rPr>
-                <w:rFonts w:ascii="Calibri" w:eastAsia="Times New Roman" w:hAnsi="Calibri" w:cs="Calibri"/>
-                <w:color w:val="000000"/>
-                <w:kern w:val="0"/>
-                <w:szCs w:val="22"/>
-                <w:lang w:val="es-ES" w:eastAsia="es-ES" w:bidi="ar-SA"/>
-              </w:rPr>
-              <w:t>character</w:t>
-            </w:r>
-            <w:proofErr w:type="spellEnd"/>
-            <w:r>
-              <w:rPr>
-                <w:rFonts w:ascii="Calibri" w:eastAsia="Times New Roman" w:hAnsi="Calibri" w:cs="Calibri"/>
-                <w:color w:val="000000"/>
-                <w:kern w:val="0"/>
-                <w:szCs w:val="22"/>
-                <w:lang w:val="es-ES" w:eastAsia="es-ES" w:bidi="ar-SA"/>
-              </w:rPr>
-              <w:t xml:space="preserve">  </w:t>
+            <w:r>
+              <w:rPr>
+                <w:rFonts w:ascii="Calibri" w:eastAsia="Times New Roman" w:hAnsi="Calibri" w:cs="Calibri"/>
+                <w:color w:val="000000"/>
+                <w:kern w:val="0"/>
+                <w:szCs w:val="22"/>
+                <w:lang w:val="es-ES" w:eastAsia="es-ES" w:bidi="ar-SA"/>
+              </w:rPr>
+              <w:t xml:space="preserve">Class :character  </w:t>
             </w:r>
           </w:p>
         </w:tc>
@@ -3319,7 +3073,6 @@
                 <w:lang w:val="es-ES" w:eastAsia="es-ES" w:bidi="ar-SA"/>
               </w:rPr>
             </w:pPr>
-            <w:proofErr w:type="spellStart"/>
             <w:r>
               <w:rPr>
                 <w:rFonts w:ascii="Calibri" w:eastAsia="Times New Roman" w:hAnsi="Calibri" w:cs="Calibri"/>
@@ -3330,46 +3083,7 @@
                 <w:szCs w:val="22"/>
                 <w:lang w:val="es-ES" w:eastAsia="es-ES" w:bidi="ar-SA"/>
               </w:rPr>
-              <w:t>Mode</w:t>
-            </w:r>
-            <w:proofErr w:type="spellEnd"/>
-            <w:r>
-              <w:rPr>
-                <w:rFonts w:ascii="Calibri" w:eastAsia="Times New Roman" w:hAnsi="Calibri" w:cs="Calibri"/>
-                <w:b w:val="0"/>
-                <w:bCs w:val="0"/>
-                <w:color w:val="000000"/>
-                <w:kern w:val="0"/>
-                <w:szCs w:val="22"/>
-                <w:lang w:val="es-ES" w:eastAsia="es-ES" w:bidi="ar-SA"/>
-              </w:rPr>
-              <w:t xml:space="preserve">  :</w:t>
-            </w:r>
-            <w:proofErr w:type="spellStart"/>
-            <w:r>
-              <w:rPr>
-                <w:rFonts w:ascii="Calibri" w:eastAsia="Times New Roman" w:hAnsi="Calibri" w:cs="Calibri"/>
-                <w:b w:val="0"/>
-                <w:bCs w:val="0"/>
-                <w:color w:val="000000"/>
-                <w:kern w:val="0"/>
-                <w:szCs w:val="22"/>
-                <w:lang w:val="es-ES" w:eastAsia="es-ES" w:bidi="ar-SA"/>
-              </w:rPr>
-              <w:t>character</w:t>
-            </w:r>
-            <w:proofErr w:type="spellEnd"/>
-            <w:r>
-              <w:rPr>
-                <w:rFonts w:ascii="Calibri" w:eastAsia="Times New Roman" w:hAnsi="Calibri" w:cs="Calibri"/>
-                <w:b w:val="0"/>
-                <w:bCs w:val="0"/>
-                <w:color w:val="000000"/>
-                <w:kern w:val="0"/>
-                <w:szCs w:val="22"/>
-                <w:lang w:val="es-ES" w:eastAsia="es-ES" w:bidi="ar-SA"/>
-              </w:rPr>
-              <w:t xml:space="preserve">  </w:t>
+              <w:t xml:space="preserve">Mode  :character  </w:t>
             </w:r>
           </w:p>
         </w:tc>
@@ -3393,49 +3107,15 @@
                 <w:lang w:val="es-ES" w:eastAsia="es-ES" w:bidi="ar-SA"/>
               </w:rPr>
             </w:pPr>
-            <w:proofErr w:type="spellStart"/>
-            <w:r>
-              <w:rPr>
-                <w:rFonts w:ascii="Calibri" w:eastAsia="Times New Roman" w:hAnsi="Calibri" w:cs="Calibri"/>
-                <w:color w:val="000000"/>
-                <w:kern w:val="0"/>
-                <w:szCs w:val="22"/>
-                <w:lang w:val="es-ES" w:eastAsia="es-ES" w:bidi="ar-SA"/>
-              </w:rPr>
-              <w:t>Mode</w:t>
-            </w:r>
-            <w:proofErr w:type="spellEnd"/>
-            <w:r>
-              <w:rPr>
-                <w:rFonts w:ascii="Calibri" w:eastAsia="Times New Roman" w:hAnsi="Calibri" w:cs="Calibri"/>
-                <w:color w:val="000000"/>
-                <w:kern w:val="0"/>
-                <w:szCs w:val="22"/>
-                <w:lang w:val="es-ES" w:eastAsia="es-ES" w:bidi="ar-SA"/>
-              </w:rPr>
-              <w:t xml:space="preserve">  :</w:t>
-            </w:r>
-            <w:proofErr w:type="spellStart"/>
-            <w:r>
-              <w:rPr>
-                <w:rFonts w:ascii="Calibri" w:eastAsia="Times New Roman" w:hAnsi="Calibri" w:cs="Calibri"/>
-                <w:color w:val="000000"/>
-                <w:kern w:val="0"/>
-                <w:szCs w:val="22"/>
-                <w:lang w:val="es-ES" w:eastAsia="es-ES" w:bidi="ar-SA"/>
-              </w:rPr>
-              <w:t>character</w:t>
-            </w:r>
-            <w:proofErr w:type="spellEnd"/>
-            <w:r>
-              <w:rPr>
-                <w:rFonts w:ascii="Calibri" w:eastAsia="Times New Roman" w:hAnsi="Calibri" w:cs="Calibri"/>
-                <w:color w:val="000000"/>
-                <w:kern w:val="0"/>
-                <w:szCs w:val="22"/>
-                <w:lang w:val="es-ES" w:eastAsia="es-ES" w:bidi="ar-SA"/>
-              </w:rPr>
-              <w:t xml:space="preserve">  </w:t>
+            <w:r>
+              <w:rPr>
+                <w:rFonts w:ascii="Calibri" w:eastAsia="Times New Roman" w:hAnsi="Calibri" w:cs="Calibri"/>
+                <w:color w:val="000000"/>
+                <w:kern w:val="0"/>
+                <w:szCs w:val="22"/>
+                <w:lang w:val="es-ES" w:eastAsia="es-ES" w:bidi="ar-SA"/>
+              </w:rPr>
+              <w:t xml:space="preserve">Mode  :character  </w:t>
             </w:r>
           </w:p>
         </w:tc>
@@ -3459,49 +3139,15 @@
                 <w:lang w:val="es-ES" w:eastAsia="es-ES" w:bidi="ar-SA"/>
               </w:rPr>
             </w:pPr>
-            <w:proofErr w:type="spellStart"/>
-            <w:r>
-              <w:rPr>
-                <w:rFonts w:ascii="Calibri" w:eastAsia="Times New Roman" w:hAnsi="Calibri" w:cs="Calibri"/>
-                <w:color w:val="000000"/>
-                <w:kern w:val="0"/>
-                <w:szCs w:val="22"/>
-                <w:lang w:val="es-ES" w:eastAsia="es-ES" w:bidi="ar-SA"/>
-              </w:rPr>
-              <w:t>Mode</w:t>
-            </w:r>
-            <w:proofErr w:type="spellEnd"/>
-            <w:r>
-              <w:rPr>
-                <w:rFonts w:ascii="Calibri" w:eastAsia="Times New Roman" w:hAnsi="Calibri" w:cs="Calibri"/>
-                <w:color w:val="000000"/>
-                <w:kern w:val="0"/>
-                <w:szCs w:val="22"/>
-                <w:lang w:val="es-ES" w:eastAsia="es-ES" w:bidi="ar-SA"/>
-              </w:rPr>
-              <w:t xml:space="preserve">  :</w:t>
-            </w:r>
-            <w:proofErr w:type="spellStart"/>
-            <w:r>
-              <w:rPr>
-                <w:rFonts w:ascii="Calibri" w:eastAsia="Times New Roman" w:hAnsi="Calibri" w:cs="Calibri"/>
-                <w:color w:val="000000"/>
-                <w:kern w:val="0"/>
-                <w:szCs w:val="22"/>
-                <w:lang w:val="es-ES" w:eastAsia="es-ES" w:bidi="ar-SA"/>
-              </w:rPr>
-              <w:t>character</w:t>
-            </w:r>
-            <w:proofErr w:type="spellEnd"/>
-            <w:r>
-              <w:rPr>
-                <w:rFonts w:ascii="Calibri" w:eastAsia="Times New Roman" w:hAnsi="Calibri" w:cs="Calibri"/>
-                <w:color w:val="000000"/>
-                <w:kern w:val="0"/>
-                <w:szCs w:val="22"/>
-                <w:lang w:val="es-ES" w:eastAsia="es-ES" w:bidi="ar-SA"/>
-              </w:rPr>
-              <w:t xml:space="preserve">  </w:t>
+            <w:r>
+              <w:rPr>
+                <w:rFonts w:ascii="Calibri" w:eastAsia="Times New Roman" w:hAnsi="Calibri" w:cs="Calibri"/>
+                <w:color w:val="000000"/>
+                <w:kern w:val="0"/>
+                <w:szCs w:val="22"/>
+                <w:lang w:val="es-ES" w:eastAsia="es-ES" w:bidi="ar-SA"/>
+              </w:rPr>
+              <w:t xml:space="preserve">Mode  :character  </w:t>
             </w:r>
           </w:p>
         </w:tc>
@@ -3525,49 +3171,15 @@
                 <w:lang w:val="es-ES" w:eastAsia="es-ES" w:bidi="ar-SA"/>
               </w:rPr>
             </w:pPr>
-            <w:proofErr w:type="spellStart"/>
-            <w:r>
-              <w:rPr>
-                <w:rFonts w:ascii="Calibri" w:eastAsia="Times New Roman" w:hAnsi="Calibri" w:cs="Calibri"/>
-                <w:color w:val="000000"/>
-                <w:kern w:val="0"/>
-                <w:szCs w:val="22"/>
-                <w:lang w:val="es-ES" w:eastAsia="es-ES" w:bidi="ar-SA"/>
-              </w:rPr>
-              <w:t>Mode</w:t>
-            </w:r>
-            <w:proofErr w:type="spellEnd"/>
-            <w:r>
-              <w:rPr>
-                <w:rFonts w:ascii="Calibri" w:eastAsia="Times New Roman" w:hAnsi="Calibri" w:cs="Calibri"/>
-                <w:color w:val="000000"/>
-                <w:kern w:val="0"/>
-                <w:szCs w:val="22"/>
-                <w:lang w:val="es-ES" w:eastAsia="es-ES" w:bidi="ar-SA"/>
-              </w:rPr>
-              <w:t xml:space="preserve">  :</w:t>
-            </w:r>
-            <w:proofErr w:type="spellStart"/>
-            <w:r>
-              <w:rPr>
-                <w:rFonts w:ascii="Calibri" w:eastAsia="Times New Roman" w:hAnsi="Calibri" w:cs="Calibri"/>
-                <w:color w:val="000000"/>
-                <w:kern w:val="0"/>
-                <w:szCs w:val="22"/>
-                <w:lang w:val="es-ES" w:eastAsia="es-ES" w:bidi="ar-SA"/>
-              </w:rPr>
-              <w:t>character</w:t>
-            </w:r>
-            <w:proofErr w:type="spellEnd"/>
-            <w:r>
-              <w:rPr>
-                <w:rFonts w:ascii="Calibri" w:eastAsia="Times New Roman" w:hAnsi="Calibri" w:cs="Calibri"/>
-                <w:color w:val="000000"/>
-                <w:kern w:val="0"/>
-                <w:szCs w:val="22"/>
-                <w:lang w:val="es-ES" w:eastAsia="es-ES" w:bidi="ar-SA"/>
-              </w:rPr>
-              <w:t xml:space="preserve">  </w:t>
+            <w:r>
+              <w:rPr>
+                <w:rFonts w:ascii="Calibri" w:eastAsia="Times New Roman" w:hAnsi="Calibri" w:cs="Calibri"/>
+                <w:color w:val="000000"/>
+                <w:kern w:val="0"/>
+                <w:szCs w:val="22"/>
+                <w:lang w:val="es-ES" w:eastAsia="es-ES" w:bidi="ar-SA"/>
+              </w:rPr>
+              <w:t xml:space="preserve">Mode  :character  </w:t>
             </w:r>
           </w:p>
         </w:tc>
@@ -3588,13 +3200,8 @@
           <w:numId w:val="3"/>
         </w:numPr>
       </w:pPr>
-      <w:proofErr w:type="spellStart"/>
-      <w:r>
-        <w:t>sobrevivio</w:t>
-      </w:r>
-      <w:proofErr w:type="spellEnd"/>
-      <w:r>
-        <w:t xml:space="preserve"> no lo trata como un factor</w:t>
+      <w:r>
+        <w:t>sobrevivio no lo trata como un factor</w:t>
       </w:r>
       <w:r>
         <w:t>.</w:t>
@@ -3641,13 +3248,8 @@
           <w:numId w:val="3"/>
         </w:numPr>
       </w:pPr>
-      <w:proofErr w:type="spellStart"/>
-      <w:r>
-        <w:t>nro_cabina</w:t>
-      </w:r>
-      <w:proofErr w:type="spellEnd"/>
-      <w:r>
-        <w:t xml:space="preserve"> no lo trata como un </w:t>
+      <w:r>
+        <w:t xml:space="preserve">nro_cabina no lo trata como un </w:t>
       </w:r>
       <w:r>
         <w:t>factor</w:t>
@@ -3676,13 +3278,8 @@
           <w:numId w:val="3"/>
         </w:numPr>
       </w:pPr>
-      <w:proofErr w:type="spellStart"/>
-      <w:r>
-        <w:t>Puerto_embarcacion</w:t>
-      </w:r>
-      <w:proofErr w:type="spellEnd"/>
-      <w:r>
-        <w:t xml:space="preserve"> no lo trata como un factor.</w:t>
+      <w:r>
+        <w:t>Puerto_embarcacion no lo trata como un factor.</w:t>
       </w:r>
     </w:p>
     <w:p>
@@ -3694,33 +3291,12 @@
         </w:numPr>
       </w:pPr>
       <w:r>
-        <w:t xml:space="preserve">En edad hay 117 </w:t>
-      </w:r>
-      <w:proofErr w:type="spellStart"/>
-      <w:r>
-        <w:t>NAs</w:t>
-      </w:r>
-      <w:proofErr w:type="spellEnd"/>
+        <w:t>En edad hay 117 NAs</w:t>
+      </w:r>
     </w:p>
     <w:p>
       <w:r>
-        <w:t xml:space="preserve">Para las variables que no se tratan como factores las convertimos a factores. Luego, para los valores de edad con NA lo que hacemos es aproximarlo con la media de los valores restantes. No usamos la mediana porque no se presentan muchos </w:t>
-      </w:r>
-      <w:proofErr w:type="spellStart"/>
-      <w:r>
-        <w:t>outliers</w:t>
-      </w:r>
-      <w:proofErr w:type="spellEnd"/>
-      <w:r>
-        <w:t xml:space="preserve"> entonces no es necesario usar la mediana. Por último, para los valores sin nivel de </w:t>
-      </w:r>
-      <w:proofErr w:type="spellStart"/>
-      <w:r>
-        <w:t>puerto_embarcacion</w:t>
-      </w:r>
-      <w:proofErr w:type="spellEnd"/>
-      <w:r>
-        <w:t xml:space="preserve"> decidimos no modificarlos ya que no parece haber inconsistencia en los datos.</w:t>
+        <w:t>Para las variables que no se tratan como factores las convertimos a factores. Luego, para los valores de edad con NA lo que hacemos es aproximarlo con la media de los valores restantes. No usamos la mediana porque no se presentan muchos outliers entonces no es necesario usar la mediana. Por último, para los valores sin nivel de puerto_embarcacion decidimos no modificarlos ya que no parece haber inconsistencia en los datos.</w:t>
       </w:r>
     </w:p>
     <w:tbl>
@@ -3819,7 +3395,6 @@
                 <w:lang w:val="es-ES" w:eastAsia="es-ES" w:bidi="ar-SA"/>
               </w:rPr>
             </w:pPr>
-            <w:proofErr w:type="spellStart"/>
             <w:r>
               <w:rPr>
                 <w:rFonts w:ascii="Calibri" w:eastAsia="Times New Roman" w:hAnsi="Calibri" w:cs="Calibri"/>
@@ -3830,7 +3405,6 @@
               </w:rPr>
               <w:t>her_esp</w:t>
             </w:r>
-            <w:proofErr w:type="spellEnd"/>
           </w:p>
         </w:tc>
         <w:tc>
@@ -3854,7 +3428,6 @@
                 <w:lang w:val="es-ES" w:eastAsia="es-ES" w:bidi="ar-SA"/>
               </w:rPr>
             </w:pPr>
-            <w:proofErr w:type="spellStart"/>
             <w:r>
               <w:rPr>
                 <w:rFonts w:ascii="Calibri" w:eastAsia="Times New Roman" w:hAnsi="Calibri" w:cs="Calibri"/>
@@ -3865,7 +3438,6 @@
               </w:rPr>
               <w:t>padre_hijo</w:t>
             </w:r>
-            <w:proofErr w:type="spellEnd"/>
           </w:p>
         </w:tc>
         <w:tc>
@@ -3889,7 +3461,6 @@
                 <w:lang w:val="es-ES" w:eastAsia="es-ES" w:bidi="ar-SA"/>
               </w:rPr>
             </w:pPr>
-            <w:proofErr w:type="spellStart"/>
             <w:r>
               <w:rPr>
                 <w:rFonts w:ascii="Calibri" w:eastAsia="Times New Roman" w:hAnsi="Calibri" w:cs="Calibri"/>
@@ -3900,7 +3471,6 @@
               </w:rPr>
               <w:t>precio_ticket</w:t>
             </w:r>
-            <w:proofErr w:type="spellEnd"/>
           </w:p>
         </w:tc>
       </w:tr>
@@ -4969,7 +4539,6 @@
                 <w:lang w:val="es-ES" w:eastAsia="es-ES" w:bidi="ar-SA"/>
               </w:rPr>
             </w:pPr>
-            <w:proofErr w:type="spellStart"/>
             <w:r>
               <w:rPr>
                 <w:rFonts w:ascii="Calibri" w:eastAsia="Times New Roman" w:hAnsi="Calibri" w:cs="Calibri"/>
@@ -4980,7 +4549,6 @@
               </w:rPr>
               <w:t>sobrevivio</w:t>
             </w:r>
-            <w:proofErr w:type="spellEnd"/>
           </w:p>
         </w:tc>
         <w:tc>
@@ -5070,7 +4638,6 @@
                 <w:lang w:val="es-ES" w:eastAsia="es-ES" w:bidi="ar-SA"/>
               </w:rPr>
             </w:pPr>
-            <w:proofErr w:type="spellStart"/>
             <w:r>
               <w:rPr>
                 <w:rFonts w:ascii="Calibri" w:eastAsia="Times New Roman" w:hAnsi="Calibri" w:cs="Calibri"/>
@@ -5081,7 +4648,6 @@
               </w:rPr>
               <w:t>puerto_embarcacion</w:t>
             </w:r>
-            <w:proofErr w:type="spellEnd"/>
           </w:p>
         </w:tc>
         <w:tc>
@@ -5105,7 +4671,6 @@
                 <w:lang w:val="es-ES" w:eastAsia="es-ES" w:bidi="ar-SA"/>
               </w:rPr>
             </w:pPr>
-            <w:proofErr w:type="spellStart"/>
             <w:r>
               <w:rPr>
                 <w:rFonts w:ascii="Calibri" w:eastAsia="Times New Roman" w:hAnsi="Calibri" w:cs="Calibri"/>
@@ -5116,7 +4681,6 @@
               </w:rPr>
               <w:t>nro_cabina</w:t>
             </w:r>
-            <w:proofErr w:type="spellEnd"/>
           </w:p>
         </w:tc>
         <w:tc>
@@ -5246,27 +4810,15 @@
                 <w:lang w:val="es-ES" w:eastAsia="es-ES" w:bidi="ar-SA"/>
               </w:rPr>
             </w:pPr>
-            <w:proofErr w:type="spellStart"/>
-            <w:r>
-              <w:rPr>
-                <w:rFonts w:ascii="Calibri" w:eastAsia="Times New Roman" w:hAnsi="Calibri" w:cs="Calibri"/>
-                <w:color w:val="000000"/>
-                <w:kern w:val="0"/>
-                <w:szCs w:val="22"/>
-                <w:lang w:val="es-ES" w:eastAsia="es-ES" w:bidi="ar-SA"/>
-              </w:rPr>
-              <w:t>female</w:t>
-            </w:r>
-            <w:proofErr w:type="spellEnd"/>
-            <w:r>
-              <w:rPr>
-                <w:rFonts w:ascii="Calibri" w:eastAsia="Times New Roman" w:hAnsi="Calibri" w:cs="Calibri"/>
-                <w:color w:val="000000"/>
-                <w:kern w:val="0"/>
-                <w:szCs w:val="22"/>
-                <w:lang w:val="es-ES" w:eastAsia="es-ES" w:bidi="ar-SA"/>
-              </w:rPr>
-              <w:t xml:space="preserve">: 314  </w:t>
+            <w:r>
+              <w:rPr>
+                <w:rFonts w:ascii="Calibri" w:eastAsia="Times New Roman" w:hAnsi="Calibri" w:cs="Calibri"/>
+                <w:color w:val="000000"/>
+                <w:kern w:val="0"/>
+                <w:szCs w:val="22"/>
+                <w:lang w:val="es-ES" w:eastAsia="es-ES" w:bidi="ar-SA"/>
+              </w:rPr>
+              <w:t xml:space="preserve">female: 314  </w:t>
             </w:r>
           </w:p>
         </w:tc>
@@ -5455,27 +5007,15 @@
                 <w:lang w:val="es-ES" w:eastAsia="es-ES" w:bidi="ar-SA"/>
               </w:rPr>
             </w:pPr>
-            <w:proofErr w:type="spellStart"/>
-            <w:r>
-              <w:rPr>
-                <w:rFonts w:ascii="Calibri" w:eastAsia="Times New Roman" w:hAnsi="Calibri" w:cs="Calibri"/>
-                <w:color w:val="000000"/>
-                <w:kern w:val="0"/>
-                <w:szCs w:val="22"/>
-                <w:lang w:val="es-ES" w:eastAsia="es-ES" w:bidi="ar-SA"/>
-              </w:rPr>
-              <w:t>male</w:t>
-            </w:r>
-            <w:proofErr w:type="spellEnd"/>
-            <w:r>
-              <w:rPr>
-                <w:rFonts w:ascii="Calibri" w:eastAsia="Times New Roman" w:hAnsi="Calibri" w:cs="Calibri"/>
-                <w:color w:val="000000"/>
-                <w:kern w:val="0"/>
-                <w:szCs w:val="22"/>
-                <w:lang w:val="es-ES" w:eastAsia="es-ES" w:bidi="ar-SA"/>
-              </w:rPr>
-              <w:t xml:space="preserve">  : 577  </w:t>
+            <w:r>
+              <w:rPr>
+                <w:rFonts w:ascii="Calibri" w:eastAsia="Times New Roman" w:hAnsi="Calibri" w:cs="Calibri"/>
+                <w:color w:val="000000"/>
+                <w:kern w:val="0"/>
+                <w:szCs w:val="22"/>
+                <w:lang w:val="es-ES" w:eastAsia="es-ES" w:bidi="ar-SA"/>
+              </w:rPr>
+              <w:t xml:space="preserve">male  : 577  </w:t>
             </w:r>
           </w:p>
         </w:tc>
@@ -6379,29 +5919,7 @@
                 <w:szCs w:val="22"/>
                 <w:lang w:val="es-ES" w:eastAsia="es-ES" w:bidi="ar-SA"/>
               </w:rPr>
-              <w:t>(</w:t>
-            </w:r>
-            <w:proofErr w:type="spellStart"/>
-            <w:r>
-              <w:rPr>
-                <w:rFonts w:ascii="Calibri" w:eastAsia="Times New Roman" w:hAnsi="Calibri" w:cs="Calibri"/>
-                <w:color w:val="000000"/>
-                <w:kern w:val="0"/>
-                <w:szCs w:val="22"/>
-                <w:lang w:val="es-ES" w:eastAsia="es-ES" w:bidi="ar-SA"/>
-              </w:rPr>
-              <w:t>Other</w:t>
-            </w:r>
-            <w:proofErr w:type="spellEnd"/>
-            <w:r>
-              <w:rPr>
-                <w:rFonts w:ascii="Calibri" w:eastAsia="Times New Roman" w:hAnsi="Calibri" w:cs="Calibri"/>
-                <w:color w:val="000000"/>
-                <w:kern w:val="0"/>
-                <w:szCs w:val="22"/>
-                <w:lang w:val="es-ES" w:eastAsia="es-ES" w:bidi="ar-SA"/>
-              </w:rPr>
-              <w:t>):</w:t>
+              <w:t>(Other):</w:t>
             </w:r>
             <w:r>
               <w:rPr>
@@ -6453,29 +5971,7 @@
                 <w:szCs w:val="22"/>
                 <w:lang w:val="es-ES" w:eastAsia="es-ES" w:bidi="ar-SA"/>
               </w:rPr>
-              <w:t>(</w:t>
-            </w:r>
-            <w:proofErr w:type="spellStart"/>
-            <w:r>
-              <w:rPr>
-                <w:rFonts w:ascii="Calibri" w:eastAsia="Times New Roman" w:hAnsi="Calibri" w:cs="Calibri"/>
-                <w:color w:val="000000"/>
-                <w:kern w:val="0"/>
-                <w:szCs w:val="22"/>
-                <w:lang w:val="es-ES" w:eastAsia="es-ES" w:bidi="ar-SA"/>
-              </w:rPr>
-              <w:t>Other</w:t>
-            </w:r>
-            <w:proofErr w:type="spellEnd"/>
-            <w:r>
-              <w:rPr>
-                <w:rFonts w:ascii="Calibri" w:eastAsia="Times New Roman" w:hAnsi="Calibri" w:cs="Calibri"/>
-                <w:color w:val="000000"/>
-                <w:kern w:val="0"/>
-                <w:szCs w:val="22"/>
-                <w:lang w:val="es-ES" w:eastAsia="es-ES" w:bidi="ar-SA"/>
-              </w:rPr>
-              <w:t>):</w:t>
+              <w:t>(Other):</w:t>
             </w:r>
             <w:r>
               <w:rPr>
@@ -6543,13 +6039,8 @@
           <w:numId w:val="4"/>
         </w:numPr>
       </w:pPr>
-      <w:proofErr w:type="spellStart"/>
-      <w:r>
-        <w:t>puerto_embarcacion</w:t>
-      </w:r>
-      <w:proofErr w:type="spellEnd"/>
-      <w:r>
-        <w:t xml:space="preserve"> presenta dos valores sin categoría.</w:t>
+      <w:r>
+        <w:t>puerto_embarcacion presenta dos valores sin categoría.</w:t>
       </w:r>
     </w:p>
     <w:p>
@@ -6560,13 +6051,8 @@
           <w:numId w:val="4"/>
         </w:numPr>
       </w:pPr>
-      <w:proofErr w:type="spellStart"/>
-      <w:r>
-        <w:t>nro_cabina</w:t>
-      </w:r>
-      <w:proofErr w:type="spellEnd"/>
-      <w:r>
-        <w:t xml:space="preserve"> presenta 687 valores sin categoría.</w:t>
+      <w:r>
+        <w:t>nro_cabina presenta 687 valores sin categoría.</w:t>
       </w:r>
     </w:p>
     <w:p>
@@ -6593,7 +6079,6 @@
       <w:r>
         <w:t xml:space="preserve">, </w:t>
       </w:r>
-      <w:proofErr w:type="spellStart"/>
       <w:r>
         <w:rPr>
           <w:b/>
@@ -6601,7 +6086,6 @@
         </w:rPr>
         <w:t>sobrevivio</w:t>
       </w:r>
-      <w:proofErr w:type="spellEnd"/>
       <w:r>
         <w:t xml:space="preserve">, </w:t>
       </w:r>
@@ -6615,7 +6099,6 @@
       <w:r>
         <w:t xml:space="preserve"> y </w:t>
       </w:r>
-      <w:proofErr w:type="spellStart"/>
       <w:r>
         <w:rPr>
           <w:b/>
@@ -6623,7 +6106,6 @@
         </w:rPr>
         <w:t>precio_ticket</w:t>
       </w:r>
-      <w:proofErr w:type="spellEnd"/>
       <w:r>
         <w:t>.</w:t>
       </w:r>
@@ -6633,12 +6115,9 @@
         <w:jc w:val="center"/>
       </w:pPr>
       <w:r>
-        <w:rPr>
-          <w:noProof/>
-        </w:rPr>
         <w:drawing>
-          <wp:inline distT="0" distB="0" distL="0" distR="0" wp14:anchorId="1B8720DC" wp14:editId="2A045C1C">
-            <wp:extent cx="6120130" cy="3361690"/>
+          <wp:inline distT="0" distB="0" distL="0" distR="0" wp14:anchorId="03381551" wp14:editId="415AA644">
+            <wp:extent cx="6120130" cy="4213225"/>
             <wp:effectExtent l="0" t="0" r="0" b="0"/>
             <wp:docPr id="1" name="Imagen 1"/>
             <wp:cNvGraphicFramePr>
@@ -6660,7 +6139,7 @@
                   <pic:spPr>
                     <a:xfrm>
                       <a:off x="0" y="0"/>
-                      <a:ext cx="6120130" cy="3361690"/>
+                      <a:ext cx="6120130" cy="4213225"/>
                     </a:xfrm>
                     <a:prstGeom prst="rect">
                       <a:avLst/>
@@ -6728,15 +6207,13 @@
       <w:r>
         <w:t xml:space="preserve">Con respecto a </w:t>
       </w:r>
-      <w:proofErr w:type="spellStart"/>
       <w:r>
         <w:rPr>
           <w:b/>
           <w:bCs/>
         </w:rPr>
-        <w:t>sobrevivio</w:t>
-      </w:r>
-      <w:proofErr w:type="spellEnd"/>
+        <w:t>sobrevivió</w:t>
+      </w:r>
       <w:r>
         <w:t xml:space="preserve">, la mayoría de </w:t>
       </w:r>
@@ -6744,21 +6221,20 @@
         <w:t>las personas</w:t>
       </w:r>
       <w:r>
-        <w:t xml:space="preserve"> no sobrevivieron, con aproximadamente el 60% del total.</w:t>
+        <w:t xml:space="preserve"> no sobrevivieron, con aproximadamente el 60% del total</w:t>
+      </w:r>
+      <w:r>
+        <w:t>.</w:t>
       </w:r>
     </w:p>
-    <w:p/>
     <w:p>
       <w:r>
-        <w:rPr>
-          <w:noProof/>
-        </w:rPr>
         <w:lastRenderedPageBreak/>
         <w:drawing>
-          <wp:inline distT="0" distB="0" distL="0" distR="0" wp14:anchorId="044E5CE4" wp14:editId="4D4E4B94">
-            <wp:extent cx="6120130" cy="3361690"/>
+          <wp:inline distT="0" distB="0" distL="0" distR="0" wp14:anchorId="6610AB57" wp14:editId="7C1F4A17">
+            <wp:extent cx="6120130" cy="4213225"/>
             <wp:effectExtent l="0" t="0" r="0" b="0"/>
-            <wp:docPr id="3" name="Imagen 3"/>
+            <wp:docPr id="20" name="Imagen 20"/>
             <wp:cNvGraphicFramePr>
               <a:graphicFrameLocks xmlns:a="http://schemas.openxmlformats.org/drawingml/2006/main" noChangeAspect="1"/>
             </wp:cNvGraphicFramePr>
@@ -6778,7 +6254,7 @@
                   <pic:spPr>
                     <a:xfrm>
                       <a:off x="0" y="0"/>
-                      <a:ext cx="6120130" cy="3361690"/>
+                      <a:ext cx="6120130" cy="4213225"/>
                     </a:xfrm>
                     <a:prstGeom prst="rect">
                       <a:avLst/>
@@ -6795,7 +6271,72 @@
       <w:r>
         <w:br/>
       </w:r>
-      <w:proofErr w:type="spellStart"/>
+      <w:r>
+        <w:rPr>
+          <w:b/>
+          <w:bCs/>
+        </w:rPr>
+        <w:t xml:space="preserve">precio_ticket </w:t>
+      </w:r>
+      <w:r>
+        <w:t>presenta</w:t>
+      </w:r>
+      <w:r>
+        <w:t xml:space="preserve"> una gran cantidad de muestras en </w:t>
+      </w:r>
+      <w:r>
+        <w:t xml:space="preserve">los primeros grupos y estas disminuyen a medida que aumenta el precio. Además, en el boxplot se puede ver </w:t>
+      </w:r>
+      <w:r>
+        <w:t>la existencia</w:t>
+      </w:r>
+      <w:r>
+        <w:t xml:space="preserve"> de varios outliers, siendo el más significativo la observación que se encuentra por encima de los $500.</w:t>
+      </w:r>
+    </w:p>
+    <w:p>
+      <w:r>
+        <w:rPr>
+          <w:b/>
+          <w:bCs/>
+        </w:rPr>
+        <w:t>edad</w:t>
+      </w:r>
+      <w:r>
+        <w:t xml:space="preserve"> presenta una distribución que pareciera ser normal, teniendo gran cantidad de muestras cerca de las edades que se encuentran próximas a los 30 años. En el boxplot se puede ver como hay presencia de outliers</w:t>
+      </w:r>
+      <w:r>
+        <w:t>, siendo el más alejado un pasajero de 80 años.</w:t>
+      </w:r>
+    </w:p>
+    <w:p>
+      <w:r>
+        <w:t xml:space="preserve">Realizamos un análisis bivariado </w:t>
+      </w:r>
+      <w:r>
+        <w:t>de las variables cuantitativas contra sobrevivio.</w:t>
+      </w:r>
+    </w:p>
+    <w:p/>
+    <w:p>
+      <w:r>
+        <w:t xml:space="preserve">En </w:t>
+      </w:r>
+      <w:r>
+        <w:rPr>
+          <w:b/>
+          <w:bCs/>
+        </w:rPr>
+        <w:t>edad</w:t>
+      </w:r>
+      <w:r>
+        <w:t xml:space="preserve"> no hay diferencia entre el grupo de pasajeros que sobrevivieron y que no. </w:t>
+      </w:r>
+    </w:p>
+    <w:p>
+      <w:r>
+        <w:t xml:space="preserve">En </w:t>
+      </w:r>
       <w:r>
         <w:rPr>
           <w:b/>
@@ -6803,100 +6344,18 @@
         </w:rPr>
         <w:t>precio_ticket</w:t>
       </w:r>
-      <w:proofErr w:type="spellEnd"/>
-      <w:r>
-        <w:rPr>
-          <w:b/>
-          <w:bCs/>
-        </w:rPr>
-        <w:t xml:space="preserve"> </w:t>
-      </w:r>
-      <w:r>
-        <w:t>presenta</w:t>
-      </w:r>
-      <w:r>
-        <w:t xml:space="preserve"> una gran cantidad de muestras en </w:t>
-      </w:r>
-      <w:r>
-        <w:t xml:space="preserve">los primeros grupos y estas disminuyen a medida que aumenta el precio. Además, en el </w:t>
-      </w:r>
-      <w:proofErr w:type="spellStart"/>
-      <w:r>
-        <w:t>boxplot</w:t>
-      </w:r>
-      <w:proofErr w:type="spellEnd"/>
-      <w:r>
-        <w:t xml:space="preserve"> se puede ver </w:t>
-      </w:r>
-      <w:r>
-        <w:t>la existencia</w:t>
-      </w:r>
-      <w:r>
-        <w:t xml:space="preserve"> de varios </w:t>
-      </w:r>
-      <w:proofErr w:type="spellStart"/>
-      <w:r>
-        <w:t>outliers</w:t>
-      </w:r>
-      <w:proofErr w:type="spellEnd"/>
-      <w:r>
-        <w:t>, siendo el más significativo la observación que se encuentra por encima de los $500.</w:t>
+      <w:r>
+        <w:t xml:space="preserve"> parece existir una diferencia pero no se logra distinguir bien debido a que por la presencia de los outliers se toma una escala que no es conveniente. Entonces, se  realiza un zoom para poder apreciar las diferencias.</w:t>
       </w:r>
     </w:p>
     <w:p>
       <w:r>
-        <w:rPr>
-          <w:b/>
-          <w:bCs/>
-        </w:rPr>
-        <w:t>edad</w:t>
-      </w:r>
-      <w:r>
-        <w:t xml:space="preserve"> presenta una distribución que pareciera ser normal, teniendo gran cantidad de muestras cerca de las edades que se encuentran próximas a los 30 años. En el </w:t>
-      </w:r>
-      <w:proofErr w:type="spellStart"/>
-      <w:r>
-        <w:t>boxplot</w:t>
-      </w:r>
-      <w:proofErr w:type="spellEnd"/>
-      <w:r>
-        <w:t xml:space="preserve"> se puede ver como hay presencia de </w:t>
-      </w:r>
-      <w:proofErr w:type="spellStart"/>
-      <w:r>
-        <w:t>outliers</w:t>
-      </w:r>
-      <w:proofErr w:type="spellEnd"/>
-      <w:r>
-        <w:t>, siendo el más alejado un pasajero de 80 años.</w:t>
-      </w:r>
-    </w:p>
-    <w:p>
-      <w:r>
-        <w:t xml:space="preserve">Realizamos un análisis bivariado </w:t>
-      </w:r>
-      <w:r>
-        <w:t xml:space="preserve">de las variables cuantitativas contra </w:t>
-      </w:r>
-      <w:proofErr w:type="spellStart"/>
-      <w:r>
-        <w:t>sobrevivio</w:t>
-      </w:r>
-      <w:proofErr w:type="spellEnd"/>
-      <w:r>
-        <w:t>.</w:t>
-      </w:r>
-    </w:p>
-    <w:p>
-      <w:r>
-        <w:rPr>
-          <w:noProof/>
-        </w:rPr>
+        <w:lastRenderedPageBreak/>
         <w:drawing>
-          <wp:inline distT="0" distB="0" distL="0" distR="0" wp14:anchorId="4FB641CF" wp14:editId="1E078242">
-            <wp:extent cx="6120130" cy="3361690"/>
+          <wp:inline distT="0" distB="0" distL="0" distR="0" wp14:anchorId="3679F5B7" wp14:editId="4B259050">
+            <wp:extent cx="6120130" cy="4213225"/>
             <wp:effectExtent l="0" t="0" r="0" b="0"/>
-            <wp:docPr id="4" name="Imagen 4"/>
+            <wp:docPr id="21" name="Imagen 21"/>
             <wp:cNvGraphicFramePr>
               <a:graphicFrameLocks xmlns:a="http://schemas.openxmlformats.org/drawingml/2006/main" noChangeAspect="1"/>
             </wp:cNvGraphicFramePr>
@@ -6916,7 +6375,7 @@
                   <pic:spPr>
                     <a:xfrm>
                       <a:off x="0" y="0"/>
-                      <a:ext cx="6120130" cy="3361690"/>
+                      <a:ext cx="6120130" cy="4213225"/>
                     </a:xfrm>
                     <a:prstGeom prst="rect">
                       <a:avLst/>
@@ -6929,58 +6388,13 @@
         </w:drawing>
       </w:r>
     </w:p>
-    <w:p/>
     <w:p>
       <w:r>
-        <w:t xml:space="preserve">En </w:t>
-      </w:r>
-      <w:r>
-        <w:rPr>
-          <w:b/>
-          <w:bCs/>
-        </w:rPr>
-        <w:t>edad</w:t>
-      </w:r>
-      <w:r>
-        <w:t xml:space="preserve"> no hay diferencia entre el grupo de pasajeros que sobrevivieron y que no. </w:t>
-      </w:r>
-    </w:p>
-    <w:p>
-      <w:r>
-        <w:lastRenderedPageBreak/>
-        <w:t xml:space="preserve">En </w:t>
-      </w:r>
-      <w:proofErr w:type="spellStart"/>
-      <w:r>
-        <w:rPr>
-          <w:b/>
-          <w:bCs/>
-        </w:rPr>
-        <w:t>precio_ticket</w:t>
-      </w:r>
-      <w:proofErr w:type="spellEnd"/>
-      <w:r>
-        <w:t xml:space="preserve"> parece existir una diferencia pero no se logra distinguir bien debido a que por la presencia de los </w:t>
-      </w:r>
-      <w:proofErr w:type="spellStart"/>
-      <w:r>
-        <w:t>outliers</w:t>
-      </w:r>
-      <w:proofErr w:type="spellEnd"/>
-      <w:r>
-        <w:t xml:space="preserve"> se toma una escala que no es conveniente. Entonces, se  realiza un zoom para poder apreciar las diferencias.</w:t>
-      </w:r>
-    </w:p>
-    <w:p>
-      <w:r>
-        <w:rPr>
-          <w:noProof/>
-        </w:rPr>
         <w:drawing>
-          <wp:inline distT="0" distB="0" distL="0" distR="0" wp14:anchorId="211CF293" wp14:editId="6E92A7A6">
-            <wp:extent cx="6120130" cy="3361690"/>
+          <wp:inline distT="0" distB="0" distL="0" distR="0" wp14:anchorId="21EFC440" wp14:editId="477D1C04">
+            <wp:extent cx="6120130" cy="4213225"/>
             <wp:effectExtent l="0" t="0" r="0" b="0"/>
-            <wp:docPr id="5" name="Imagen 5"/>
+            <wp:docPr id="22" name="Imagen 22"/>
             <wp:cNvGraphicFramePr>
               <a:graphicFrameLocks xmlns:a="http://schemas.openxmlformats.org/drawingml/2006/main" noChangeAspect="1"/>
             </wp:cNvGraphicFramePr>
@@ -7000,7 +6414,7 @@
                   <pic:spPr>
                     <a:xfrm>
                       <a:off x="0" y="0"/>
-                      <a:ext cx="6120130" cy="3361690"/>
+                      <a:ext cx="6120130" cy="4213225"/>
                     </a:xfrm>
                     <a:prstGeom prst="rect">
                       <a:avLst/>
@@ -7012,10 +6426,16 @@
           </wp:inline>
         </w:drawing>
       </w:r>
+      <w:bookmarkStart w:id="0" w:name="_GoBack"/>
+      <w:bookmarkEnd w:id="0"/>
     </w:p>
     <w:p>
       <w:r>
-        <w:t>El 75% superior, es decir los datos que se encuentran por encima del primer cuartil, de las personas que sobrevivieron están por encima de la mediana del precio del ticket de  las personas que no sobrevivieron.</w:t>
+        <w:t xml:space="preserve">El 75% superior, es decir los datos que se encuentran por encima del primer cuartil, de las personas que sobrevivieron están por encima de la mediana del precio del ticket de  las personas </w:t>
+      </w:r>
+      <w:r>
+        <w:lastRenderedPageBreak/>
+        <w:t>que no sobrevivieron.</w:t>
       </w:r>
       <w:r>
         <w:t xml:space="preserve"> Esto quiere decir que precios </w:t>
@@ -7878,7 +7298,6 @@
                 <w:lang w:val="es-ES" w:eastAsia="es-ES" w:bidi="ar-SA"/>
               </w:rPr>
             </w:pPr>
-            <w:proofErr w:type="spellStart"/>
             <w:r>
               <w:rPr>
                 <w:rFonts w:ascii="Calibri" w:eastAsia="Times New Roman" w:hAnsi="Calibri" w:cs="Times New Roman"/>
@@ -7889,7 +7308,6 @@
               </w:rPr>
               <w:t>female</w:t>
             </w:r>
-            <w:proofErr w:type="spellEnd"/>
           </w:p>
         </w:tc>
         <w:tc>
@@ -7919,7 +7337,6 @@
                 <w:lang w:val="es-ES" w:eastAsia="es-ES" w:bidi="ar-SA"/>
               </w:rPr>
             </w:pPr>
-            <w:proofErr w:type="spellStart"/>
             <w:r>
               <w:rPr>
                 <w:rFonts w:ascii="Calibri" w:eastAsia="Times New Roman" w:hAnsi="Calibri" w:cs="Times New Roman"/>
@@ -7930,7 +7347,6 @@
               </w:rPr>
               <w:t>male</w:t>
             </w:r>
-            <w:proofErr w:type="spellEnd"/>
           </w:p>
         </w:tc>
       </w:tr>
@@ -8265,15 +7681,11 @@
     </w:p>
     <w:p>
       <w:r>
-        <w:rPr>
-          <w:noProof/>
-        </w:rPr>
-        <w:lastRenderedPageBreak/>
         <w:drawing>
-          <wp:inline distT="0" distB="0" distL="0" distR="0" wp14:anchorId="0B3678A1" wp14:editId="43BE6C90">
-            <wp:extent cx="6120130" cy="3361690"/>
+          <wp:inline distT="0" distB="0" distL="0" distR="0" wp14:anchorId="5393687A" wp14:editId="6876D1F5">
+            <wp:extent cx="6120130" cy="4213225"/>
             <wp:effectExtent l="0" t="0" r="0" b="0"/>
-            <wp:docPr id="6" name="Imagen 6"/>
+            <wp:docPr id="17" name="Imagen 17"/>
             <wp:cNvGraphicFramePr>
               <a:graphicFrameLocks xmlns:a="http://schemas.openxmlformats.org/drawingml/2006/main" noChangeAspect="1"/>
             </wp:cNvGraphicFramePr>
@@ -8293,7 +7705,7 @@
                   <pic:spPr>
                     <a:xfrm>
                       <a:off x="0" y="0"/>
-                      <a:ext cx="6120130" cy="3361690"/>
+                      <a:ext cx="6120130" cy="4213225"/>
                     </a:xfrm>
                     <a:prstGeom prst="rect">
                       <a:avLst/>
@@ -8357,6 +7769,7 @@
     </w:p>
     <w:p>
       <w:r>
+        <w:lastRenderedPageBreak/>
         <w:t xml:space="preserve">Para </w:t>
       </w:r>
       <w:r>
@@ -8400,7 +7813,6 @@
       <w:r>
         <w:t xml:space="preserve">Se va a realizar una regresión logística múltiple para </w:t>
       </w:r>
-      <w:proofErr w:type="spellStart"/>
       <w:r>
         <w:rPr>
           <w:b/>
@@ -8408,7 +7820,6 @@
         </w:rPr>
         <w:t>sobrevivio</w:t>
       </w:r>
-      <w:proofErr w:type="spellEnd"/>
       <w:r>
         <w:t xml:space="preserve"> usando las variables </w:t>
       </w:r>
@@ -8442,7 +7853,6 @@
       <w:r>
         <w:t xml:space="preserve"> y </w:t>
       </w:r>
-      <w:proofErr w:type="spellStart"/>
       <w:r>
         <w:rPr>
           <w:b/>
@@ -8450,7 +7860,6 @@
         </w:rPr>
         <w:t>precio_ticket</w:t>
       </w:r>
-      <w:proofErr w:type="spellEnd"/>
       <w:r>
         <w:t xml:space="preserve"> como </w:t>
       </w:r>
@@ -8527,7 +7936,6 @@
       <w:r>
         <w:t xml:space="preserve">En </w:t>
       </w:r>
-      <w:proofErr w:type="spellStart"/>
       <w:r>
         <w:rPr>
           <w:b/>
@@ -8535,7 +7943,6 @@
         </w:rPr>
         <w:t>precio_ticket</w:t>
       </w:r>
-      <w:proofErr w:type="spellEnd"/>
       <w:r>
         <w:t xml:space="preserve"> se asocia precios chicos con el grupo que no sobrevivió y precios grandes con el grupo que si sobrevivió.</w:t>
       </w:r>
@@ -8549,7 +7956,6 @@
         </w:numPr>
       </w:pPr>
       <w:r>
-        <w:lastRenderedPageBreak/>
         <w:t xml:space="preserve">En </w:t>
       </w:r>
       <w:r>
@@ -8619,11 +8025,9 @@
               <w:jc w:val="center"/>
               <w:cnfStyle w:val="100000000000" w:firstRow="1" w:lastRow="0" w:firstColumn="0" w:lastColumn="0" w:oddVBand="0" w:evenVBand="0" w:oddHBand="0" w:evenHBand="0" w:firstRowFirstColumn="0" w:firstRowLastColumn="0" w:lastRowFirstColumn="0" w:lastRowLastColumn="0"/>
             </w:pPr>
-            <w:proofErr w:type="spellStart"/>
             <w:r>
               <w:t>Estimate</w:t>
             </w:r>
-            <w:proofErr w:type="spellEnd"/>
           </w:p>
         </w:tc>
         <w:tc>
@@ -8637,13 +8041,8 @@
               <w:jc w:val="center"/>
               <w:cnfStyle w:val="100000000000" w:firstRow="1" w:lastRow="0" w:firstColumn="0" w:lastColumn="0" w:oddVBand="0" w:evenVBand="0" w:oddHBand="0" w:evenHBand="0" w:firstRowFirstColumn="0" w:firstRowLastColumn="0" w:lastRowFirstColumn="0" w:lastRowLastColumn="0"/>
             </w:pPr>
-            <w:proofErr w:type="spellStart"/>
-            <w:r>
-              <w:t>Std</w:t>
-            </w:r>
-            <w:proofErr w:type="spellEnd"/>
-            <w:r>
-              <w:t>. Error</w:t>
+            <w:r>
+              <w:t>Std. Error</w:t>
             </w:r>
           </w:p>
         </w:tc>
@@ -8659,13 +8058,8 @@
               <w:cnfStyle w:val="100000000000" w:firstRow="1" w:lastRow="0" w:firstColumn="0" w:lastColumn="0" w:oddVBand="0" w:evenVBand="0" w:oddHBand="0" w:evenHBand="0" w:firstRowFirstColumn="0" w:firstRowLastColumn="0" w:lastRowFirstColumn="0" w:lastRowLastColumn="0"/>
             </w:pPr>
             <w:r>
-              <w:t xml:space="preserve">z </w:t>
-            </w:r>
-            <w:proofErr w:type="spellStart"/>
-            <w:r>
-              <w:t>value</w:t>
-            </w:r>
-            <w:proofErr w:type="spellEnd"/>
+              <w:t>z value</w:t>
+            </w:r>
           </w:p>
         </w:tc>
         <w:tc>
@@ -8702,15 +8096,7 @@
               <w:jc w:val="center"/>
             </w:pPr>
             <w:r>
-              <w:t>(</w:t>
-            </w:r>
-            <w:proofErr w:type="spellStart"/>
-            <w:r>
-              <w:t>Intercept</w:t>
-            </w:r>
-            <w:proofErr w:type="spellEnd"/>
-            <w:r>
-              <w:t>)</w:t>
+              <w:t>(Intercept)</w:t>
             </w:r>
           </w:p>
         </w:tc>
@@ -8961,11 +8347,9 @@
             <w:pPr>
               <w:jc w:val="center"/>
             </w:pPr>
-            <w:proofErr w:type="spellStart"/>
             <w:r>
               <w:t>sexomale</w:t>
             </w:r>
-            <w:proofErr w:type="spellEnd"/>
           </w:p>
         </w:tc>
         <w:tc>
@@ -9133,11 +8517,9 @@
             <w:pPr>
               <w:jc w:val="center"/>
             </w:pPr>
-            <w:proofErr w:type="spellStart"/>
             <w:r>
               <w:t>precio_ticket</w:t>
             </w:r>
-            <w:proofErr w:type="spellEnd"/>
           </w:p>
         </w:tc>
         <w:tc>
@@ -9210,7 +8592,6 @@
       <w:r>
         <w:t xml:space="preserve">casi todos los valores estimados son significativos excepto por el de </w:t>
       </w:r>
-      <w:proofErr w:type="spellStart"/>
       <w:r>
         <w:rPr>
           <w:b/>
@@ -9218,17 +8599,8 @@
         </w:rPr>
         <w:t>precio_ticket</w:t>
       </w:r>
-      <w:proofErr w:type="spellEnd"/>
-      <w:r>
-        <w:t xml:space="preserve"> con un </w:t>
-      </w:r>
-      <w:proofErr w:type="spellStart"/>
-      <w:r>
-        <w:t>pvalor</w:t>
-      </w:r>
-      <w:proofErr w:type="spellEnd"/>
-      <w:r>
-        <w:t xml:space="preserve"> = 0.731. </w:t>
+      <w:r>
+        <w:t xml:space="preserve"> con un pvalor = 0.731. </w:t>
       </w:r>
       <w:r>
         <w:t>Por ende se piensa descartar esta variable del modelo.</w:t>
@@ -9254,11 +8626,7 @@
         </w:numPr>
       </w:pPr>
       <w:r>
-        <w:t xml:space="preserve">Por cada </w:t>
-      </w:r>
-      <w:proofErr w:type="gramStart"/>
-      <w:r>
-        <w:t xml:space="preserve">año de </w:t>
+        <w:t xml:space="preserve">Por cada año de </w:t>
       </w:r>
       <w:r>
         <w:rPr>
@@ -9267,17 +8635,8 @@
         </w:rPr>
         <w:t>edad</w:t>
       </w:r>
-      <w:proofErr w:type="gramEnd"/>
-      <w:r>
-        <w:t xml:space="preserve">, los </w:t>
-      </w:r>
-      <w:proofErr w:type="spellStart"/>
-      <w:r>
-        <w:t>odds</w:t>
-      </w:r>
-      <w:proofErr w:type="spellEnd"/>
-      <w:r>
-        <w:t xml:space="preserve"> de </w:t>
+      <w:r>
+        <w:t xml:space="preserve">, los odds de </w:t>
       </w:r>
       <w:r>
         <w:rPr>
@@ -9359,17 +8718,9 @@
           <w:numId w:val="6"/>
         </w:numPr>
       </w:pPr>
-      <w:commentRangeStart w:id="0"/>
-      <w:r>
-        <w:t xml:space="preserve">Los </w:t>
-      </w:r>
-      <w:proofErr w:type="spellStart"/>
-      <w:r>
-        <w:t>odds</w:t>
-      </w:r>
-      <w:proofErr w:type="spellEnd"/>
-      <w:r>
-        <w:t xml:space="preserve"> de que un </w:t>
+      <w:commentRangeStart w:id="1"/>
+      <w:r>
+        <w:t xml:space="preserve">Los odds de que un </w:t>
       </w:r>
       <w:r>
         <w:rPr>
@@ -9452,12 +8803,12 @@
       <w:r>
         <w:t>.</w:t>
       </w:r>
-      <w:commentRangeEnd w:id="0"/>
+      <w:commentRangeEnd w:id="1"/>
       <w:r>
         <w:rPr>
           <w:rStyle w:val="Refdecomentario"/>
         </w:rPr>
-        <w:commentReference w:id="0"/>
+        <w:commentReference w:id="1"/>
       </w:r>
     </w:p>
     <w:p>
@@ -9469,15 +8820,8 @@
         </w:numPr>
       </w:pPr>
       <w:r>
-        <w:t xml:space="preserve">Los </w:t>
-      </w:r>
-      <w:proofErr w:type="spellStart"/>
-      <w:r>
-        <w:t>odds</w:t>
-      </w:r>
-      <w:proofErr w:type="spellEnd"/>
-      <w:r>
-        <w:t xml:space="preserve"> de que una persona de </w:t>
+        <w:lastRenderedPageBreak/>
+        <w:t xml:space="preserve">Los odds de que una persona de </w:t>
       </w:r>
       <w:r>
         <w:rPr>
@@ -9571,15 +8915,7 @@
         </w:numPr>
       </w:pPr>
       <w:r>
-        <w:t xml:space="preserve">Los </w:t>
-      </w:r>
-      <w:proofErr w:type="spellStart"/>
-      <w:r>
-        <w:t>odds</w:t>
-      </w:r>
-      <w:proofErr w:type="spellEnd"/>
-      <w:r>
-        <w:t xml:space="preserve"> de que una persona de </w:t>
+        <w:t xml:space="preserve">Los odds de que una persona de </w:t>
       </w:r>
       <w:r>
         <w:rPr>
@@ -9673,7 +9009,6 @@
       <w:r>
         <w:t xml:space="preserve">Volvemos a realizar un modelo sin la variable </w:t>
       </w:r>
-      <w:proofErr w:type="spellStart"/>
       <w:r>
         <w:rPr>
           <w:b/>
@@ -9681,7 +9016,6 @@
         </w:rPr>
         <w:t>precio_ticket</w:t>
       </w:r>
-      <w:proofErr w:type="spellEnd"/>
       <w:r>
         <w:t xml:space="preserve"> porque el valor estimado no resulto ser significativo.</w:t>
       </w:r>
@@ -9730,11 +9064,9 @@
               <w:jc w:val="center"/>
               <w:cnfStyle w:val="100000000000" w:firstRow="1" w:lastRow="0" w:firstColumn="0" w:lastColumn="0" w:oddVBand="0" w:evenVBand="0" w:oddHBand="0" w:evenHBand="0" w:firstRowFirstColumn="0" w:firstRowLastColumn="0" w:lastRowFirstColumn="0" w:lastRowLastColumn="0"/>
             </w:pPr>
-            <w:proofErr w:type="spellStart"/>
             <w:r>
               <w:t>Estimate</w:t>
             </w:r>
-            <w:proofErr w:type="spellEnd"/>
           </w:p>
         </w:tc>
         <w:tc>
@@ -9748,13 +9080,8 @@
               <w:jc w:val="center"/>
               <w:cnfStyle w:val="100000000000" w:firstRow="1" w:lastRow="0" w:firstColumn="0" w:lastColumn="0" w:oddVBand="0" w:evenVBand="0" w:oddHBand="0" w:evenHBand="0" w:firstRowFirstColumn="0" w:firstRowLastColumn="0" w:lastRowFirstColumn="0" w:lastRowLastColumn="0"/>
             </w:pPr>
-            <w:proofErr w:type="spellStart"/>
-            <w:r>
-              <w:t>Std</w:t>
-            </w:r>
-            <w:proofErr w:type="spellEnd"/>
-            <w:r>
-              <w:t>. Error</w:t>
+            <w:r>
+              <w:t>Std. Error</w:t>
             </w:r>
           </w:p>
         </w:tc>
@@ -9770,13 +9097,8 @@
               <w:cnfStyle w:val="100000000000" w:firstRow="1" w:lastRow="0" w:firstColumn="0" w:lastColumn="0" w:oddVBand="0" w:evenVBand="0" w:oddHBand="0" w:evenHBand="0" w:firstRowFirstColumn="0" w:firstRowLastColumn="0" w:lastRowFirstColumn="0" w:lastRowLastColumn="0"/>
             </w:pPr>
             <w:r>
-              <w:t xml:space="preserve">z </w:t>
-            </w:r>
-            <w:proofErr w:type="spellStart"/>
-            <w:r>
-              <w:t>value</w:t>
-            </w:r>
-            <w:proofErr w:type="spellEnd"/>
+              <w:t>z value</w:t>
+            </w:r>
           </w:p>
         </w:tc>
         <w:tc>
@@ -9813,15 +9135,7 @@
               <w:jc w:val="center"/>
             </w:pPr>
             <w:r>
-              <w:t>(</w:t>
-            </w:r>
-            <w:proofErr w:type="spellStart"/>
-            <w:r>
-              <w:t>Intercept</w:t>
-            </w:r>
-            <w:proofErr w:type="spellEnd"/>
-            <w:r>
-              <w:t>)</w:t>
+              <w:t>(Intercept)</w:t>
             </w:r>
           </w:p>
         </w:tc>
@@ -10078,11 +9392,9 @@
             <w:pPr>
               <w:jc w:val="center"/>
             </w:pPr>
-            <w:proofErr w:type="spellStart"/>
             <w:r>
               <w:t>sexomale</w:t>
             </w:r>
-            <w:proofErr w:type="spellEnd"/>
           </w:p>
         </w:tc>
         <w:tc>
@@ -10263,46 +9575,30 @@
         <w:t xml:space="preserve">Ahora, seleccionamos variables usando </w:t>
       </w:r>
       <w:r>
-        <w:t xml:space="preserve">la técnica de </w:t>
-      </w:r>
-      <w:proofErr w:type="spellStart"/>
-      <w:r>
-        <w:t>stepwise</w:t>
-      </w:r>
-      <w:proofErr w:type="spellEnd"/>
+        <w:t>la técnica de stepwise</w:t>
+      </w:r>
       <w:r>
         <w:t>. El resultado fue el mismo modelo.</w:t>
       </w:r>
     </w:p>
     <w:p>
       <w:r>
-        <w:lastRenderedPageBreak/>
         <w:t xml:space="preserve">Ahora intentamos identificar </w:t>
       </w:r>
       <w:r>
         <w:t xml:space="preserve">puntos de mal ajuste usando los </w:t>
       </w:r>
-      <w:proofErr w:type="spellStart"/>
-      <w:r>
-        <w:t>resuidales</w:t>
-      </w:r>
-      <w:proofErr w:type="spellEnd"/>
-      <w:r>
-        <w:t xml:space="preserve"> de </w:t>
-      </w:r>
-      <w:proofErr w:type="spellStart"/>
-      <w:r>
-        <w:t>deviancia</w:t>
-      </w:r>
-      <w:proofErr w:type="spellEnd"/>
+      <w:r>
+        <w:t>resuidales de deviancia</w:t>
+      </w:r>
     </w:p>
     <w:p>
       <w:r>
         <w:drawing>
-          <wp:inline distT="0" distB="0" distL="0" distR="0" wp14:anchorId="7AFD206C" wp14:editId="378CA216">
-            <wp:extent cx="6120130" cy="3160395"/>
+          <wp:inline distT="0" distB="0" distL="0" distR="0" wp14:anchorId="68BB9209" wp14:editId="5588F119">
+            <wp:extent cx="6120130" cy="4244975"/>
             <wp:effectExtent l="0" t="0" r="0" b="0"/>
-            <wp:docPr id="7" name="Imagen 7"/>
+            <wp:docPr id="18" name="Imagen 18"/>
             <wp:cNvGraphicFramePr>
               <a:graphicFrameLocks xmlns:a="http://schemas.openxmlformats.org/drawingml/2006/main" noChangeAspect="1"/>
             </wp:cNvGraphicFramePr>
@@ -10322,7 +9618,7 @@
                   <pic:spPr>
                     <a:xfrm>
                       <a:off x="0" y="0"/>
-                      <a:ext cx="6120130" cy="3160395"/>
+                      <a:ext cx="6120130" cy="4244975"/>
                     </a:xfrm>
                     <a:prstGeom prst="rect">
                       <a:avLst/>
@@ -10345,11 +9641,12 @@
     </w:p>
     <w:p>
       <w:r>
+        <w:lastRenderedPageBreak/>
         <w:drawing>
-          <wp:inline distT="0" distB="0" distL="0" distR="0" wp14:anchorId="6C39D440" wp14:editId="059C8C3A">
-            <wp:extent cx="6120130" cy="3161665"/>
+          <wp:inline distT="0" distB="0" distL="0" distR="0" wp14:anchorId="668749D3" wp14:editId="34D7F749">
+            <wp:extent cx="6120130" cy="4213225"/>
             <wp:effectExtent l="0" t="0" r="0" b="0"/>
-            <wp:docPr id="8" name="Imagen 8"/>
+            <wp:docPr id="19" name="Imagen 19"/>
             <wp:cNvGraphicFramePr>
               <a:graphicFrameLocks xmlns:a="http://schemas.openxmlformats.org/drawingml/2006/main" noChangeAspect="1"/>
             </wp:cNvGraphicFramePr>
@@ -10369,7 +9666,7 @@
                   <pic:spPr>
                     <a:xfrm>
                       <a:off x="0" y="0"/>
-                      <a:ext cx="6120130" cy="3161665"/>
+                      <a:ext cx="6120130" cy="4213225"/>
                     </a:xfrm>
                     <a:prstGeom prst="rect">
                       <a:avLst/>
@@ -10416,7 +9713,6 @@
       <w:r>
         <w:t xml:space="preserve">En </w:t>
       </w:r>
-      <w:proofErr w:type="spellStart"/>
       <w:r>
         <w:rPr>
           <w:b/>
@@ -10424,17 +9720,8 @@
         </w:rPr>
         <w:t>precio_ticket</w:t>
       </w:r>
-      <w:proofErr w:type="spellEnd"/>
-      <w:r>
-        <w:t xml:space="preserve"> se distingue un </w:t>
-      </w:r>
-      <w:proofErr w:type="spellStart"/>
-      <w:r>
-        <w:t>outlier</w:t>
-      </w:r>
-      <w:proofErr w:type="spellEnd"/>
-      <w:r>
-        <w:t xml:space="preserve"> que es significativamente mayor que el resto. Esta observación ya se había detectado en el análisis inicial de los datos.</w:t>
+      <w:r>
+        <w:t xml:space="preserve"> se distingue un outlier que es significativamente mayor que el resto. Esta observación ya se había detectado en el análisis inicial de los datos.</w:t>
       </w:r>
     </w:p>
     <w:p>
@@ -10449,72 +9736,15 @@
         <w:t>edad</w:t>
       </w:r>
       <w:r>
-        <w:t xml:space="preserve"> los datos se encuentran centrados alrededor de los 30 </w:t>
-      </w:r>
-      <w:proofErr w:type="gramStart"/>
-      <w:r>
-        <w:t>años de edad</w:t>
-      </w:r>
-      <w:proofErr w:type="gramEnd"/>
-      <w:r>
-        <w:t xml:space="preserve">. También se distinguen varios </w:t>
-      </w:r>
-      <w:proofErr w:type="spellStart"/>
-      <w:r>
-        <w:t>outliers</w:t>
-      </w:r>
-      <w:proofErr w:type="spellEnd"/>
-      <w:r>
-        <w:t xml:space="preserve">, la observación con edad mayor a 60 años se había detectado al inicio del análisis como un </w:t>
-      </w:r>
-      <w:proofErr w:type="spellStart"/>
-      <w:r>
-        <w:t>outlier</w:t>
-      </w:r>
-      <w:proofErr w:type="spellEnd"/>
-      <w:r>
-        <w:t>.</w:t>
+        <w:t xml:space="preserve"> los datos se encuentran centrados alrededor de los 30 años de edad. También se distinguen varios outliers, la observación con edad mayor a 60 años se había detectado al inicio del análisis como un outlier.</w:t>
       </w:r>
     </w:p>
     <w:p>
       <w:r>
-        <w:lastRenderedPageBreak/>
-        <w:t xml:space="preserve">Ahora buscamos los </w:t>
-      </w:r>
-      <w:proofErr w:type="spellStart"/>
-      <w:r>
-        <w:t>outliers</w:t>
-      </w:r>
-      <w:proofErr w:type="spellEnd"/>
-      <w:r>
-        <w:t xml:space="preserve">, usando el </w:t>
-      </w:r>
-      <w:proofErr w:type="spellStart"/>
-      <w:r>
-        <w:t>leverage</w:t>
-      </w:r>
-      <w:proofErr w:type="spellEnd"/>
-      <w:r>
-        <w:t xml:space="preserve">, y los puntos influyentes, usando la distancia de </w:t>
-      </w:r>
-      <w:proofErr w:type="spellStart"/>
-      <w:r>
-        <w:t>cook</w:t>
-      </w:r>
-      <w:proofErr w:type="spellEnd"/>
-      <w:r>
-        <w:t>.</w:t>
-      </w:r>
-      <w:r>
-        <w:t xml:space="preserve"> Los resultados se resumen en la siguiente tabla, nos quedamos únicamente con los primeros tres valores porque son los que presentan una distancia de </w:t>
-      </w:r>
-      <w:proofErr w:type="spellStart"/>
-      <w:r>
-        <w:t>cook</w:t>
-      </w:r>
-      <w:proofErr w:type="spellEnd"/>
-      <w:r>
-        <w:t xml:space="preserve"> mayor con respecto a los demás.</w:t>
+        <w:t>Ahora buscamos los outliers, usando el leverage, y los puntos influyentes, usando la distancia de cook.</w:t>
+      </w:r>
+      <w:r>
+        <w:t xml:space="preserve"> Los resultados se resumen en la siguiente tabla, nos quedamos únicamente con los primeros tres valores porque son los que presentan una distancia de cook mayor con respecto a los demás.</w:t>
       </w:r>
     </w:p>
     <w:tbl>
@@ -10568,11 +9798,9 @@
               <w:jc w:val="center"/>
               <w:cnfStyle w:val="100000000000" w:firstRow="1" w:lastRow="0" w:firstColumn="0" w:lastColumn="0" w:oddVBand="0" w:evenVBand="0" w:oddHBand="0" w:evenHBand="0" w:firstRowFirstColumn="0" w:firstRowLastColumn="0" w:lastRowFirstColumn="0" w:lastRowLastColumn="0"/>
             </w:pPr>
-            <w:proofErr w:type="spellStart"/>
             <w:r>
               <w:t>leverage</w:t>
             </w:r>
-            <w:proofErr w:type="spellEnd"/>
           </w:p>
         </w:tc>
         <w:tc>
@@ -10586,11 +9814,9 @@
               <w:jc w:val="center"/>
               <w:cnfStyle w:val="100000000000" w:firstRow="1" w:lastRow="0" w:firstColumn="0" w:lastColumn="0" w:oddVBand="0" w:evenVBand="0" w:oddHBand="0" w:evenHBand="0" w:firstRowFirstColumn="0" w:firstRowLastColumn="0" w:lastRowFirstColumn="0" w:lastRowLastColumn="0"/>
             </w:pPr>
-            <w:proofErr w:type="spellStart"/>
             <w:r>
               <w:t>distancia_cook</w:t>
             </w:r>
-            <w:proofErr w:type="spellEnd"/>
           </w:p>
         </w:tc>
       </w:tr>
@@ -10772,7 +9998,6 @@
       <w:r>
         <w:t xml:space="preserve"> y </w:t>
       </w:r>
-      <w:bookmarkStart w:id="1" w:name="_GoBack"/>
       <w:r>
         <w:rPr>
           <w:b/>
@@ -10781,22 +10006,10 @@
         <w:t>571</w:t>
       </w:r>
       <w:r>
-        <w:t xml:space="preserve"> </w:t>
-      </w:r>
-      <w:bookmarkEnd w:id="1"/>
-      <w:r>
-        <w:t xml:space="preserve">presentan </w:t>
-      </w:r>
-      <w:r>
-        <w:t xml:space="preserve">mal ajuste, residuos de </w:t>
-      </w:r>
-      <w:proofErr w:type="spellStart"/>
-      <w:r>
-        <w:t>deviancia</w:t>
-      </w:r>
-      <w:proofErr w:type="spellEnd"/>
-      <w:r>
-        <w:t xml:space="preserve"> en valor absoluto mayor a dos. </w:t>
+        <w:t xml:space="preserve"> presentan </w:t>
+      </w:r>
+      <w:r>
+        <w:t xml:space="preserve">mal ajuste, residuos de deviancia en valor absoluto mayor a dos. </w:t>
       </w:r>
       <w:r>
         <w:t>Por esto vamos a analizarlas, e</w:t>
@@ -10805,6 +10018,16 @@
         <w:t>stas observaciones son</w:t>
       </w:r>
     </w:p>
+    <w:p>
+      <w:pPr>
+        <w:spacing w:line="240" w:lineRule="auto"/>
+        <w:jc w:val="left"/>
+      </w:pPr>
+      <w:r>
+        <w:br w:type="page"/>
+      </w:r>
+    </w:p>
+    <w:p/>
     <w:tbl>
       <w:tblPr>
         <w:tblStyle w:val="Tablaconcuadrcula1clara"/>
@@ -10878,7 +10101,6 @@
                 <w:lang w:val="es-ES" w:eastAsia="es-ES" w:bidi="ar-SA"/>
               </w:rPr>
             </w:pPr>
-            <w:proofErr w:type="spellStart"/>
             <w:r>
               <w:rPr>
                 <w:rFonts w:ascii="Calibri" w:eastAsia="Times New Roman" w:hAnsi="Calibri" w:cs="Calibri"/>
@@ -10889,7 +10111,6 @@
               </w:rPr>
               <w:t>sobrevivio</w:t>
             </w:r>
-            <w:proofErr w:type="spellEnd"/>
           </w:p>
         </w:tc>
         <w:tc>
@@ -11008,7 +10229,6 @@
                 <w:lang w:val="es-ES" w:eastAsia="es-ES" w:bidi="ar-SA"/>
               </w:rPr>
             </w:pPr>
-            <w:proofErr w:type="spellStart"/>
             <w:r>
               <w:rPr>
                 <w:rFonts w:ascii="Calibri" w:eastAsia="Times New Roman" w:hAnsi="Calibri" w:cs="Calibri"/>
@@ -11019,7 +10239,6 @@
               </w:rPr>
               <w:t>precio_ticket</w:t>
             </w:r>
-            <w:proofErr w:type="spellEnd"/>
           </w:p>
         </w:tc>
       </w:tr>
@@ -11144,7 +10363,6 @@
                 <w:lang w:val="es-ES" w:eastAsia="es-ES" w:bidi="ar-SA"/>
               </w:rPr>
             </w:pPr>
-            <w:proofErr w:type="spellStart"/>
             <w:r>
               <w:rPr>
                 <w:rFonts w:ascii="Calibri" w:eastAsia="Times New Roman" w:hAnsi="Calibri" w:cs="Calibri"/>
@@ -11155,7 +10373,6 @@
               </w:rPr>
               <w:t>female</w:t>
             </w:r>
-            <w:proofErr w:type="spellEnd"/>
           </w:p>
         </w:tc>
         <w:tc>
@@ -11344,7 +10561,6 @@
                 <w:lang w:val="es-ES" w:eastAsia="es-ES" w:bidi="ar-SA"/>
               </w:rPr>
             </w:pPr>
-            <w:proofErr w:type="spellStart"/>
             <w:r>
               <w:rPr>
                 <w:rFonts w:ascii="Calibri" w:eastAsia="Times New Roman" w:hAnsi="Calibri" w:cs="Calibri"/>
@@ -11355,7 +10571,6 @@
               </w:rPr>
               <w:t>male</w:t>
             </w:r>
-            <w:proofErr w:type="spellEnd"/>
           </w:p>
         </w:tc>
         <w:tc>
@@ -11437,15 +10652,7 @@
         <w:t>571</w:t>
       </w:r>
       <w:r>
-        <w:t xml:space="preserve"> corresponde con el </w:t>
-      </w:r>
-      <w:proofErr w:type="spellStart"/>
-      <w:r>
-        <w:t>outlier</w:t>
-      </w:r>
-      <w:proofErr w:type="spellEnd"/>
-      <w:r>
-        <w:t xml:space="preserve"> detectado de </w:t>
+        <w:t xml:space="preserve"> corresponde con el outlier detectado de </w:t>
       </w:r>
       <w:r>
         <w:rPr>
@@ -11477,17 +10684,8 @@
         <w:t xml:space="preserve"> </w:t>
       </w:r>
       <w:r>
-        <w:t xml:space="preserve">corresponde con el </w:t>
-      </w:r>
-      <w:proofErr w:type="spellStart"/>
-      <w:r>
-        <w:t>outlier</w:t>
-      </w:r>
-      <w:proofErr w:type="spellEnd"/>
-      <w:r>
-        <w:t xml:space="preserve"> detectado de </w:t>
-      </w:r>
-      <w:proofErr w:type="spellStart"/>
+        <w:t xml:space="preserve">corresponde con el outlier detectado de </w:t>
+      </w:r>
       <w:r>
         <w:rPr>
           <w:b/>
@@ -11495,7 +10693,6 @@
         </w:rPr>
         <w:t>precio_ticket</w:t>
       </w:r>
-      <w:proofErr w:type="spellEnd"/>
       <w:r>
         <w:t xml:space="preserve"> en el análisis inicial de los datos y el de los valores con un ajusto pobre.</w:t>
       </w:r>
@@ -11505,15 +10702,7 @@
         <w:t>Se realiza un tercer modelo sin estas observaciones para probar si se consigue un mejor ajuste</w:t>
       </w:r>
       <w:r>
-        <w:t xml:space="preserve">, aplicando una selección de variables con </w:t>
-      </w:r>
-      <w:proofErr w:type="spellStart"/>
-      <w:r>
-        <w:t>stepwise</w:t>
-      </w:r>
-      <w:proofErr w:type="spellEnd"/>
-      <w:r>
-        <w:t>.</w:t>
+        <w:t>, aplicando una selección de variables con stepwise.</w:t>
       </w:r>
     </w:p>
     <w:tbl>
@@ -11560,11 +10749,9 @@
               <w:jc w:val="center"/>
               <w:cnfStyle w:val="100000000000" w:firstRow="1" w:lastRow="0" w:firstColumn="0" w:lastColumn="0" w:oddVBand="0" w:evenVBand="0" w:oddHBand="0" w:evenHBand="0" w:firstRowFirstColumn="0" w:firstRowLastColumn="0" w:lastRowFirstColumn="0" w:lastRowLastColumn="0"/>
             </w:pPr>
-            <w:proofErr w:type="spellStart"/>
             <w:r>
               <w:t>Estimate</w:t>
             </w:r>
-            <w:proofErr w:type="spellEnd"/>
           </w:p>
         </w:tc>
         <w:tc>
@@ -11578,13 +10765,8 @@
               <w:jc w:val="center"/>
               <w:cnfStyle w:val="100000000000" w:firstRow="1" w:lastRow="0" w:firstColumn="0" w:lastColumn="0" w:oddVBand="0" w:evenVBand="0" w:oddHBand="0" w:evenHBand="0" w:firstRowFirstColumn="0" w:firstRowLastColumn="0" w:lastRowFirstColumn="0" w:lastRowLastColumn="0"/>
             </w:pPr>
-            <w:proofErr w:type="spellStart"/>
-            <w:r>
-              <w:t>Std</w:t>
-            </w:r>
-            <w:proofErr w:type="spellEnd"/>
-            <w:r>
-              <w:t>. Error</w:t>
+            <w:r>
+              <w:t>Std. Error</w:t>
             </w:r>
           </w:p>
         </w:tc>
@@ -11600,13 +10782,8 @@
               <w:cnfStyle w:val="100000000000" w:firstRow="1" w:lastRow="0" w:firstColumn="0" w:lastColumn="0" w:oddVBand="0" w:evenVBand="0" w:oddHBand="0" w:evenHBand="0" w:firstRowFirstColumn="0" w:firstRowLastColumn="0" w:lastRowFirstColumn="0" w:lastRowLastColumn="0"/>
             </w:pPr>
             <w:r>
-              <w:t xml:space="preserve">z </w:t>
-            </w:r>
-            <w:proofErr w:type="spellStart"/>
-            <w:r>
-              <w:t>value</w:t>
-            </w:r>
-            <w:proofErr w:type="spellEnd"/>
+              <w:t>z value</w:t>
+            </w:r>
           </w:p>
         </w:tc>
         <w:tc>
@@ -11643,15 +10820,7 @@
               <w:jc w:val="center"/>
             </w:pPr>
             <w:r>
-              <w:t>(</w:t>
-            </w:r>
-            <w:proofErr w:type="spellStart"/>
-            <w:r>
-              <w:t>Intercept</w:t>
-            </w:r>
-            <w:proofErr w:type="spellEnd"/>
-            <w:r>
-              <w:t>)</w:t>
+              <w:t>(Intercept)</w:t>
             </w:r>
           </w:p>
         </w:tc>
@@ -11896,11 +11065,9 @@
             <w:pPr>
               <w:jc w:val="center"/>
             </w:pPr>
-            <w:proofErr w:type="spellStart"/>
             <w:r>
               <w:t>sexomale</w:t>
             </w:r>
-            <w:proofErr w:type="spellEnd"/>
           </w:p>
         </w:tc>
         <w:tc>
@@ -12088,7 +11255,6 @@
         <w:jc w:val="center"/>
       </w:pPr>
       <w:r>
-        <w:lastRenderedPageBreak/>
         <w:drawing>
           <wp:inline distT="0" distB="0" distL="0" distR="0" wp14:anchorId="789740AC" wp14:editId="223C6747">
             <wp:extent cx="6120130" cy="3161665"/>
@@ -12129,6 +11295,7 @@
     <w:p>
       <w:commentRangeStart w:id="2"/>
       <w:r>
+        <w:lastRenderedPageBreak/>
         <w:t xml:space="preserve">Como se observa el valor crítico </w:t>
       </w:r>
       <w:r>
@@ -12200,11 +11367,9 @@
             <w:hideMark/>
           </w:tcPr>
           <w:p>
-            <w:proofErr w:type="spellStart"/>
             <w:r>
               <w:t>valor_corte</w:t>
             </w:r>
-            <w:proofErr w:type="spellEnd"/>
           </w:p>
         </w:tc>
         <w:tc>
@@ -12247,11 +11412,9 @@
             <w:pPr>
               <w:cnfStyle w:val="100000000000" w:firstRow="1" w:lastRow="0" w:firstColumn="0" w:lastColumn="0" w:oddVBand="0" w:evenVBand="0" w:oddHBand="0" w:evenHBand="0" w:firstRowFirstColumn="0" w:firstRowLastColumn="0" w:lastRowFirstColumn="0" w:lastRowLastColumn="0"/>
             </w:pPr>
-            <w:proofErr w:type="spellStart"/>
             <w:r>
               <w:t>accuracy</w:t>
             </w:r>
-            <w:proofErr w:type="spellEnd"/>
           </w:p>
         </w:tc>
       </w:tr>
@@ -12460,13 +11623,8 @@
         <w:t>3</w:t>
       </w:r>
       <w:r>
-        <w:t xml:space="preserve"> porque es el que maximiza la </w:t>
-      </w:r>
-      <w:proofErr w:type="spellStart"/>
-      <w:r>
-        <w:t>accuracy</w:t>
-      </w:r>
-      <w:proofErr w:type="spellEnd"/>
+        <w:t xml:space="preserve"> porque es el que maximiza la accuracy</w:t>
+      </w:r>
       <w:r>
         <w:t>. A continuación presentamos la matriz de confusión.</w:t>
       </w:r>
@@ -13032,15 +12190,7 @@
         <w:t xml:space="preserve"> de forma incorrecta</w:t>
       </w:r>
       <w:r>
-        <w:t xml:space="preserve">, con una </w:t>
-      </w:r>
-      <w:proofErr w:type="spellStart"/>
-      <w:r>
-        <w:t>accuracy</w:t>
-      </w:r>
-      <w:proofErr w:type="spellEnd"/>
-      <w:r>
-        <w:t xml:space="preserve"> del 79,44%</w:t>
+        <w:t>, con una accuracy del 79,44%</w:t>
       </w:r>
     </w:p>
     <w:p>
@@ -13062,7 +12212,7 @@
 
 <file path=word/comments.xml><?xml version="1.0" encoding="utf-8"?>
 <w:comments xmlns:wpc="http://schemas.microsoft.com/office/word/2010/wordprocessingCanvas" xmlns:cx="http://schemas.microsoft.com/office/drawing/2014/chartex" xmlns:cx1="http://schemas.microsoft.com/office/drawing/2015/9/8/chartex" xmlns:cx2="http://schemas.microsoft.com/office/drawing/2015/10/21/chartex" xmlns:cx3="http://schemas.microsoft.com/office/drawing/2016/5/9/chartex" xmlns:cx4="http://schemas.microsoft.com/office/drawing/2016/5/10/chartex" xmlns:cx5="http://schemas.microsoft.com/office/drawing/2016/5/11/chartex" xmlns:cx6="http://schemas.microsoft.com/office/drawing/2016/5/12/chartex" xmlns:cx7="http://schemas.microsoft.com/office/drawing/2016/5/13/chartex" xmlns:cx8="http://schemas.microsoft.com/office/drawing/2016/5/14/chartex" xmlns:mc="http://schemas.openxmlformats.org/markup-compatibility/2006" xmlns:aink="http://schemas.microsoft.com/office/drawing/2016/ink" xmlns:am3d="http://schemas.microsoft.com/office/drawing/2017/model3d" xmlns:o="urn:schemas-microsoft-com:office:office" xmlns:r="http://schemas.openxmlformats.org/officeDocument/2006/relationships" xmlns:m="http://schemas.openxmlformats.org/officeDocument/2006/math" xmlns:v="urn:schemas-microsoft-com:vml" xmlns:wp14="http://schemas.microsoft.com/office/word/2010/wordprocessingDrawing" xmlns:wp="http://schemas.openxmlformats.org/drawingml/2006/wordprocessingDrawing" xmlns:w10="urn:schemas-microsoft-com:office:word" xmlns:w="http://schemas.openxmlformats.org/wordprocessingml/2006/main" xmlns:w14="http://schemas.microsoft.com/office/word/2010/wordml" xmlns:w15="http://schemas.microsoft.com/office/word/2012/wordml" xmlns:w16cid="http://schemas.microsoft.com/office/word/2016/wordml/cid" xmlns:w16se="http://schemas.microsoft.com/office/word/2015/wordml/symex" xmlns:wpg="http://schemas.microsoft.com/office/word/2010/wordprocessingGroup" xmlns:wpi="http://schemas.microsoft.com/office/word/2010/wordprocessingInk" xmlns:wne="http://schemas.microsoft.com/office/word/2006/wordml" xmlns:wps="http://schemas.microsoft.com/office/word/2010/wordprocessingShape" mc:Ignorable="w14 w15 w16se w16cid wp14">
-  <w:comment w:id="0" w:author="Tomás Sánchez Grigioni" w:date="2020-08-30T16:47:00Z" w:initials="TSG">
+  <w:comment w:id="1" w:author="Tomás Sánchez Grigioni" w:date="2020-08-30T16:47:00Z" w:initials="TSG">
     <w:p>
       <w:pPr>
         <w:pStyle w:val="Textocomentario"/>
@@ -13105,15 +12255,7 @@
         <w:annotationRef/>
       </w:r>
       <w:r>
-        <w:t xml:space="preserve">En mis datos este valor no coincide con el que hace máximo a </w:t>
-      </w:r>
-      <w:proofErr w:type="spellStart"/>
-      <w:r>
-        <w:t>accuracy</w:t>
-      </w:r>
-      <w:proofErr w:type="spellEnd"/>
-      <w:r>
-        <w:t xml:space="preserve"> (es el 51), ¿por qué?</w:t>
+        <w:t>En mis datos este valor no coincide con el que hace máximo a accuracy (es el 51), ¿por qué?</w:t>
       </w:r>
     </w:p>
   </w:comment>

</xml_diff>

<commit_message>
Le agregue el pseudo R2
</commit_message>
<xml_diff>
--- a/resultados/ResultadosLogisticaMultiple.docx
+++ b/resultados/ResultadosLogisticaMultiple.docx
@@ -6580,10 +6580,7 @@
         </w:sectPr>
       </w:pPr>
     </w:p>
-    <w:p>
-      <w:bookmarkStart w:id="0" w:name="_GoBack"/>
-      <w:bookmarkEnd w:id="0"/>
-    </w:p>
+    <w:p/>
     <w:p>
       <w:pPr>
         <w:pStyle w:val="Prrafodelista"/>
@@ -6719,6 +6716,9 @@
         <w:jc w:val="center"/>
       </w:pPr>
       <w:r>
+        <w:rPr>
+          <w:noProof/>
+        </w:rPr>
         <w:drawing>
           <wp:inline distT="0" distB="0" distL="0" distR="0" wp14:anchorId="03381551" wp14:editId="415AA644">
             <wp:extent cx="6120130" cy="4213225"/>
@@ -6833,6 +6833,9 @@
     </w:p>
     <w:p>
       <w:r>
+        <w:rPr>
+          <w:noProof/>
+        </w:rPr>
         <w:lastRenderedPageBreak/>
         <w:drawing>
           <wp:inline distT="0" distB="0" distL="0" distR="0" wp14:anchorId="6610AB57" wp14:editId="7C1F4A17">
@@ -7010,6 +7013,9 @@
     </w:p>
     <w:p>
       <w:r>
+        <w:rPr>
+          <w:noProof/>
+        </w:rPr>
         <w:lastRenderedPageBreak/>
         <w:drawing>
           <wp:inline distT="0" distB="0" distL="0" distR="0" wp14:anchorId="3679F5B7" wp14:editId="4B259050">
@@ -7050,6 +7056,9 @@
     </w:p>
     <w:p>
       <w:r>
+        <w:rPr>
+          <w:noProof/>
+        </w:rPr>
         <w:drawing>
           <wp:inline distT="0" distB="0" distL="0" distR="0" wp14:anchorId="21EFC440" wp14:editId="477D1C04">
             <wp:extent cx="6120130" cy="4213225"/>
@@ -8343,6 +8352,9 @@
     </w:p>
     <w:p>
       <w:r>
+        <w:rPr>
+          <w:noProof/>
+        </w:rPr>
         <w:drawing>
           <wp:inline distT="0" distB="0" distL="0" distR="0" wp14:anchorId="5393687A" wp14:editId="6876D1F5">
             <wp:extent cx="6120130" cy="4213225"/>
@@ -9311,7 +9323,25 @@
         <w:t xml:space="preserve"> </w:t>
       </w:r>
       <w:r>
-        <w:t>El AIC del modelo es 817.17.</w:t>
+        <w:t>El AIC del modelo es 817.17</w:t>
+      </w:r>
+      <w:r>
+        <w:t xml:space="preserve"> y </w:t>
+      </w:r>
+      <w:commentRangeStart w:id="0"/>
+      <w:r>
+        <w:t>un pseudo R2 de 0.32148</w:t>
+      </w:r>
+      <w:commentRangeEnd w:id="0"/>
+      <w:r>
+        <w:rPr>
+          <w:rStyle w:val="Refdecomentario"/>
+          <w:rFonts w:cs="Mangal"/>
+        </w:rPr>
+        <w:commentReference w:id="0"/>
+      </w:r>
+      <w:r>
+        <w:t>.</w:t>
       </w:r>
     </w:p>
     <w:p>
@@ -10330,7 +10360,10 @@
         <w:t xml:space="preserve"> </w:t>
       </w:r>
       <w:r>
-        <w:t>El AIC en este caso es 815.29.</w:t>
+        <w:t>El AIC en este caso es 815.29</w:t>
+      </w:r>
+      <w:r>
+        <w:t xml:space="preserve"> y un pseudo R2 de 0.32138.</w:t>
       </w:r>
     </w:p>
     <w:p>
@@ -10372,6 +10405,9 @@
     </w:p>
     <w:p>
       <w:r>
+        <w:rPr>
+          <w:noProof/>
+        </w:rPr>
         <w:drawing>
           <wp:inline distT="0" distB="0" distL="0" distR="0" wp14:anchorId="68BB9209" wp14:editId="5588F119">
             <wp:extent cx="6120130" cy="4244975"/>
@@ -10419,6 +10455,9 @@
     </w:p>
     <w:p>
       <w:r>
+        <w:rPr>
+          <w:noProof/>
+        </w:rPr>
         <w:lastRenderedPageBreak/>
         <w:drawing>
           <wp:inline distT="0" distB="0" distL="0" distR="0" wp14:anchorId="668749D3" wp14:editId="34D7F749">
@@ -10456,6 +10495,8 @@
           </wp:inline>
         </w:drawing>
       </w:r>
+      <w:bookmarkStart w:id="2" w:name="_GoBack"/>
+      <w:bookmarkEnd w:id="2"/>
     </w:p>
     <w:p>
       <w:r>
@@ -12128,6 +12169,11 @@
     </w:tbl>
     <w:p/>
     <w:p>
+      <w:pPr>
+        <w:rPr>
+          <w:u w:val="single"/>
+        </w:rPr>
+      </w:pPr>
       <w:r>
         <w:t xml:space="preserve">El modelo obtenido emplea las mismas variables predictoras que el original, siendo todas significativas. El AIC del modelo es de 803.22, siendo notablemente menor al </w:t>
       </w:r>
@@ -12135,7 +12181,7 @@
         <w:t>original</w:t>
       </w:r>
       <w:r>
-        <w:t>.</w:t>
+        <w:t>, y un pseudo R2 de 0.3299.</w:t>
       </w:r>
     </w:p>
     <w:p/>
@@ -12165,6 +12211,9 @@
     <w:p/>
     <w:p>
       <w:r>
+        <w:rPr>
+          <w:noProof/>
+        </w:rPr>
         <w:lastRenderedPageBreak/>
         <w:drawing>
           <wp:inline distT="0" distB="0" distL="0" distR="0" wp14:anchorId="5BE27FEC" wp14:editId="7D27B345">
@@ -12204,7 +12253,7 @@
       </w:r>
     </w:p>
     <w:p>
-      <w:commentRangeStart w:id="2"/>
+      <w:commentRangeStart w:id="3"/>
       <w:r>
         <w:t xml:space="preserve">Como se observa el valor crítico </w:t>
       </w:r>
@@ -12244,13 +12293,13 @@
       <w:r>
         <w:t xml:space="preserve"> posibles valores:</w:t>
       </w:r>
-      <w:commentRangeEnd w:id="2"/>
+      <w:commentRangeEnd w:id="3"/>
       <w:r>
         <w:rPr>
           <w:rStyle w:val="Refdecomentario"/>
           <w:rFonts w:cs="Mangal"/>
         </w:rPr>
-        <w:commentReference w:id="2"/>
+        <w:commentReference w:id="3"/>
       </w:r>
     </w:p>
     <w:tbl>
@@ -13143,6 +13192,25 @@
 
 <file path=word/comments.xml><?xml version="1.0" encoding="utf-8"?>
 <w:comments xmlns:wpc="http://schemas.microsoft.com/office/word/2010/wordprocessingCanvas" xmlns:cx="http://schemas.microsoft.com/office/drawing/2014/chartex" xmlns:cx1="http://schemas.microsoft.com/office/drawing/2015/9/8/chartex" xmlns:cx2="http://schemas.microsoft.com/office/drawing/2015/10/21/chartex" xmlns:cx3="http://schemas.microsoft.com/office/drawing/2016/5/9/chartex" xmlns:cx4="http://schemas.microsoft.com/office/drawing/2016/5/10/chartex" xmlns:cx5="http://schemas.microsoft.com/office/drawing/2016/5/11/chartex" xmlns:cx6="http://schemas.microsoft.com/office/drawing/2016/5/12/chartex" xmlns:cx7="http://schemas.microsoft.com/office/drawing/2016/5/13/chartex" xmlns:cx8="http://schemas.microsoft.com/office/drawing/2016/5/14/chartex" xmlns:mc="http://schemas.openxmlformats.org/markup-compatibility/2006" xmlns:aink="http://schemas.microsoft.com/office/drawing/2016/ink" xmlns:am3d="http://schemas.microsoft.com/office/drawing/2017/model3d" xmlns:o="urn:schemas-microsoft-com:office:office" xmlns:r="http://schemas.openxmlformats.org/officeDocument/2006/relationships" xmlns:m="http://schemas.openxmlformats.org/officeDocument/2006/math" xmlns:v="urn:schemas-microsoft-com:vml" xmlns:wp14="http://schemas.microsoft.com/office/word/2010/wordprocessingDrawing" xmlns:wp="http://schemas.openxmlformats.org/drawingml/2006/wordprocessingDrawing" xmlns:w10="urn:schemas-microsoft-com:office:word" xmlns:w="http://schemas.openxmlformats.org/wordprocessingml/2006/main" xmlns:w14="http://schemas.microsoft.com/office/word/2010/wordml" xmlns:w15="http://schemas.microsoft.com/office/word/2012/wordml" xmlns:w16cid="http://schemas.microsoft.com/office/word/2016/wordml/cid" xmlns:w16se="http://schemas.microsoft.com/office/word/2015/wordml/symex" xmlns:wpg="http://schemas.microsoft.com/office/word/2010/wordprocessingGroup" xmlns:wpi="http://schemas.microsoft.com/office/word/2010/wordprocessingInk" xmlns:wne="http://schemas.microsoft.com/office/word/2006/wordml" xmlns:wps="http://schemas.microsoft.com/office/word/2010/wordprocessingShape" mc:Ignorable="w14 w15 w16se w16cid wp14">
+  <w:comment w:id="0" w:author="Tomás Sánchez Grigioni" w:date="2020-09-02T15:23:00Z" w:initials="TSG">
+    <w:p>
+      <w:pPr>
+        <w:pStyle w:val="Textocomentario"/>
+      </w:pPr>
+      <w:r>
+        <w:t>¿</w:t>
+      </w:r>
+      <w:r>
+        <w:rPr>
+          <w:rStyle w:val="Refdecomentario"/>
+        </w:rPr>
+        <w:annotationRef/>
+      </w:r>
+      <w:r>
+        <w:t>Suelen ser tan bajos?</w:t>
+      </w:r>
+    </w:p>
+  </w:comment>
   <w:comment w:id="1" w:author="Tomás Sánchez Grigioni" w:date="2020-08-30T16:47:00Z" w:initials="TSG">
     <w:p>
       <w:pPr>
@@ -13159,7 +13227,7 @@
       </w:r>
     </w:p>
   </w:comment>
-  <w:comment w:id="2" w:author="Tomás Sánchez Grigioni" w:date="2020-08-30T20:26:00Z" w:initials="TSG">
+  <w:comment w:id="3" w:author="Tomás Sánchez Grigioni" w:date="2020-08-30T20:26:00Z" w:initials="TSG">
     <w:p>
       <w:pPr>
         <w:pStyle w:val="Textocomentario"/>
@@ -13191,6 +13259,7 @@
 
 <file path=word/commentsExtended.xml><?xml version="1.0" encoding="utf-8"?>
 <w15:commentsEx xmlns:wpc="http://schemas.microsoft.com/office/word/2010/wordprocessingCanvas" xmlns:cx="http://schemas.microsoft.com/office/drawing/2014/chartex" xmlns:cx1="http://schemas.microsoft.com/office/drawing/2015/9/8/chartex" xmlns:cx2="http://schemas.microsoft.com/office/drawing/2015/10/21/chartex" xmlns:cx3="http://schemas.microsoft.com/office/drawing/2016/5/9/chartex" xmlns:cx4="http://schemas.microsoft.com/office/drawing/2016/5/10/chartex" xmlns:cx5="http://schemas.microsoft.com/office/drawing/2016/5/11/chartex" xmlns:cx6="http://schemas.microsoft.com/office/drawing/2016/5/12/chartex" xmlns:cx7="http://schemas.microsoft.com/office/drawing/2016/5/13/chartex" xmlns:cx8="http://schemas.microsoft.com/office/drawing/2016/5/14/chartex" xmlns:mc="http://schemas.openxmlformats.org/markup-compatibility/2006" xmlns:aink="http://schemas.microsoft.com/office/drawing/2016/ink" xmlns:am3d="http://schemas.microsoft.com/office/drawing/2017/model3d" xmlns:o="urn:schemas-microsoft-com:office:office" xmlns:r="http://schemas.openxmlformats.org/officeDocument/2006/relationships" xmlns:m="http://schemas.openxmlformats.org/officeDocument/2006/math" xmlns:v="urn:schemas-microsoft-com:vml" xmlns:wp14="http://schemas.microsoft.com/office/word/2010/wordprocessingDrawing" xmlns:wp="http://schemas.openxmlformats.org/drawingml/2006/wordprocessingDrawing" xmlns:w10="urn:schemas-microsoft-com:office:word" xmlns:w="http://schemas.openxmlformats.org/wordprocessingml/2006/main" xmlns:w14="http://schemas.microsoft.com/office/word/2010/wordml" xmlns:w15="http://schemas.microsoft.com/office/word/2012/wordml" xmlns:w16cid="http://schemas.microsoft.com/office/word/2016/wordml/cid" xmlns:w16se="http://schemas.microsoft.com/office/word/2015/wordml/symex" xmlns:wpg="http://schemas.microsoft.com/office/word/2010/wordprocessingGroup" xmlns:wpi="http://schemas.microsoft.com/office/word/2010/wordprocessingInk" xmlns:wne="http://schemas.microsoft.com/office/word/2006/wordml" xmlns:wps="http://schemas.microsoft.com/office/word/2010/wordprocessingShape" mc:Ignorable="w14 w15 w16se w16cid wp14">
+  <w15:commentEx w15:paraId="4CD25BC7" w15:done="0"/>
   <w15:commentEx w15:paraId="3BEC5DDC" w15:done="0"/>
   <w15:commentEx w15:paraId="103403CC" w15:done="0"/>
 </w15:commentsEx>
@@ -13198,6 +13267,7 @@
 
 <file path=word/commentsIds.xml><?xml version="1.0" encoding="utf-8"?>
 <w16cid:commentsIds xmlns:wpc="http://schemas.microsoft.com/office/word/2010/wordprocessingCanvas" xmlns:cx="http://schemas.microsoft.com/office/drawing/2014/chartex" xmlns:cx1="http://schemas.microsoft.com/office/drawing/2015/9/8/chartex" xmlns:cx2="http://schemas.microsoft.com/office/drawing/2015/10/21/chartex" xmlns:cx3="http://schemas.microsoft.com/office/drawing/2016/5/9/chartex" xmlns:cx4="http://schemas.microsoft.com/office/drawing/2016/5/10/chartex" xmlns:cx5="http://schemas.microsoft.com/office/drawing/2016/5/11/chartex" xmlns:cx6="http://schemas.microsoft.com/office/drawing/2016/5/12/chartex" xmlns:cx7="http://schemas.microsoft.com/office/drawing/2016/5/13/chartex" xmlns:cx8="http://schemas.microsoft.com/office/drawing/2016/5/14/chartex" xmlns:mc="http://schemas.openxmlformats.org/markup-compatibility/2006" xmlns:aink="http://schemas.microsoft.com/office/drawing/2016/ink" xmlns:am3d="http://schemas.microsoft.com/office/drawing/2017/model3d" xmlns:o="urn:schemas-microsoft-com:office:office" xmlns:r="http://schemas.openxmlformats.org/officeDocument/2006/relationships" xmlns:m="http://schemas.openxmlformats.org/officeDocument/2006/math" xmlns:v="urn:schemas-microsoft-com:vml" xmlns:wp14="http://schemas.microsoft.com/office/word/2010/wordprocessingDrawing" xmlns:wp="http://schemas.openxmlformats.org/drawingml/2006/wordprocessingDrawing" xmlns:w10="urn:schemas-microsoft-com:office:word" xmlns:w="http://schemas.openxmlformats.org/wordprocessingml/2006/main" xmlns:w14="http://schemas.microsoft.com/office/word/2010/wordml" xmlns:w15="http://schemas.microsoft.com/office/word/2012/wordml" xmlns:w16cid="http://schemas.microsoft.com/office/word/2016/wordml/cid" xmlns:w16se="http://schemas.microsoft.com/office/word/2015/wordml/symex" xmlns:wpg="http://schemas.microsoft.com/office/word/2010/wordprocessingGroup" xmlns:wpi="http://schemas.microsoft.com/office/word/2010/wordprocessingInk" xmlns:wne="http://schemas.microsoft.com/office/word/2006/wordml" xmlns:wps="http://schemas.microsoft.com/office/word/2010/wordprocessingShape" mc:Ignorable="w14 w15 w16se w16cid wp14">
+  <w16cid:commentId w16cid:paraId="4CD25BC7" w16cid:durableId="22FA3761"/>
   <w16cid:commentId w16cid:paraId="3BEC5DDC" w16cid:durableId="22F65695"/>
   <w16cid:commentId w16cid:paraId="103403CC" w16cid:durableId="22F689FB"/>
 </w16cid:commentsIds>
@@ -14381,6 +14451,7 @@
   <w:style w:type="character" w:default="1" w:styleId="Fuentedeprrafopredeter">
     <w:name w:val="Default Paragraph Font"/>
     <w:uiPriority w:val="1"/>
+    <w:semiHidden/>
     <w:unhideWhenUsed/>
   </w:style>
   <w:style w:type="table" w:default="1" w:styleId="Tablanormal">

</xml_diff>